<commit_message>
made use case diagram
</commit_message>
<xml_diff>
--- a/modelare/modelare baza de date.docx
+++ b/modelare/modelare baza de date.docx
@@ -4,37 +4,533 @@
   <w:body>
     <w:p>
       <w:r>
-        <w:t>Pasul 1. Intelegerea domeniului</w:t>
-      </w:r>
+        <w:t xml:space="preserve">Pasul 1. </w:t>
+      </w:r>
+      <w:proofErr w:type="spellStart"/>
+      <w:r>
+        <w:t>Intelegerea</w:t>
+      </w:r>
+      <w:proofErr w:type="spellEnd"/>
+      <w:r>
+        <w:t xml:space="preserve"> </w:t>
+      </w:r>
+      <w:proofErr w:type="spellStart"/>
+      <w:r>
+        <w:t>domeniului</w:t>
+      </w:r>
+      <w:proofErr w:type="spellEnd"/>
     </w:p>
     <w:p/>
     <w:p>
-      <w:r>
-        <w:t>Descrierea aplicatiei: O aplicatie Web ce reprezinta o retea sociala care sa permita utilizatorilor sa indice ce jocuri video s-au</w:t>
-      </w:r>
-      <w:r>
-        <w:t xml:space="preserve"> </w:t>
-      </w:r>
-      <w:r>
-        <w:t>jucat, sa primeasca recomandari de alte jocuri in functie de preferintele lor actuale, sa partajeze anumite resurse(de exemplu screenshot-uri)</w:t>
-      </w:r>
-      <w:r>
-        <w:t xml:space="preserve"> </w:t>
-      </w:r>
-      <w:r>
-        <w:t>prin intermediul unor postari(like-uri, comment-uri), sa ofere recenzii jocurilor, sa comunice intre ei(asemanator ca la email)</w:t>
+      <w:proofErr w:type="spellStart"/>
+      <w:r>
+        <w:t>Descrierea</w:t>
+      </w:r>
+      <w:proofErr w:type="spellEnd"/>
+      <w:r>
+        <w:t xml:space="preserve"> </w:t>
+      </w:r>
+      <w:proofErr w:type="spellStart"/>
+      <w:r>
+        <w:t>aplicatiei</w:t>
+      </w:r>
+      <w:proofErr w:type="spellEnd"/>
+      <w:r>
+        <w:t xml:space="preserve">: O </w:t>
+      </w:r>
+      <w:proofErr w:type="spellStart"/>
+      <w:r>
+        <w:t>aplicatie</w:t>
+      </w:r>
+      <w:proofErr w:type="spellEnd"/>
+      <w:r>
+        <w:t xml:space="preserve"> Web </w:t>
+      </w:r>
+      <w:proofErr w:type="spellStart"/>
+      <w:r>
+        <w:t>ce</w:t>
+      </w:r>
+      <w:proofErr w:type="spellEnd"/>
+      <w:r>
+        <w:t xml:space="preserve"> </w:t>
+      </w:r>
+      <w:proofErr w:type="spellStart"/>
+      <w:r>
+        <w:t>reprezinta</w:t>
+      </w:r>
+      <w:proofErr w:type="spellEnd"/>
+      <w:r>
+        <w:t xml:space="preserve"> o </w:t>
+      </w:r>
+      <w:proofErr w:type="spellStart"/>
+      <w:r>
+        <w:t>retea</w:t>
+      </w:r>
+      <w:proofErr w:type="spellEnd"/>
+      <w:r>
+        <w:t xml:space="preserve"> </w:t>
+      </w:r>
+      <w:proofErr w:type="spellStart"/>
+      <w:r>
+        <w:t>sociala</w:t>
+      </w:r>
+      <w:proofErr w:type="spellEnd"/>
+      <w:r>
+        <w:t xml:space="preserve"> care </w:t>
+      </w:r>
+      <w:proofErr w:type="spellStart"/>
+      <w:r>
+        <w:t>sa</w:t>
+      </w:r>
+      <w:proofErr w:type="spellEnd"/>
+      <w:r>
+        <w:t xml:space="preserve"> </w:t>
+      </w:r>
+      <w:proofErr w:type="spellStart"/>
+      <w:r>
+        <w:t>permita</w:t>
+      </w:r>
+      <w:proofErr w:type="spellEnd"/>
+      <w:r>
+        <w:t xml:space="preserve"> </w:t>
+      </w:r>
+      <w:proofErr w:type="spellStart"/>
+      <w:r>
+        <w:t>utilizatorilor</w:t>
+      </w:r>
+      <w:proofErr w:type="spellEnd"/>
+      <w:r>
+        <w:t xml:space="preserve"> </w:t>
+      </w:r>
+      <w:proofErr w:type="spellStart"/>
+      <w:r>
+        <w:t>sa</w:t>
+      </w:r>
+      <w:proofErr w:type="spellEnd"/>
+      <w:r>
+        <w:t xml:space="preserve"> </w:t>
+      </w:r>
+      <w:proofErr w:type="spellStart"/>
+      <w:r>
+        <w:t>indice</w:t>
+      </w:r>
+      <w:proofErr w:type="spellEnd"/>
+      <w:r>
+        <w:t xml:space="preserve"> </w:t>
+      </w:r>
+      <w:proofErr w:type="spellStart"/>
+      <w:r>
+        <w:t>ce</w:t>
+      </w:r>
+      <w:proofErr w:type="spellEnd"/>
+      <w:r>
+        <w:t xml:space="preserve"> </w:t>
+      </w:r>
+      <w:proofErr w:type="spellStart"/>
+      <w:r>
+        <w:t>jocuri</w:t>
+      </w:r>
+      <w:proofErr w:type="spellEnd"/>
+      <w:r>
+        <w:t xml:space="preserve"> video s-au </w:t>
+      </w:r>
+      <w:proofErr w:type="spellStart"/>
+      <w:r>
+        <w:t>jucat</w:t>
+      </w:r>
+      <w:proofErr w:type="spellEnd"/>
+      <w:r>
+        <w:t xml:space="preserve">, </w:t>
+      </w:r>
+      <w:proofErr w:type="spellStart"/>
+      <w:r>
+        <w:t>sa</w:t>
+      </w:r>
+      <w:proofErr w:type="spellEnd"/>
+      <w:r>
+        <w:t xml:space="preserve"> </w:t>
+      </w:r>
+      <w:proofErr w:type="spellStart"/>
+      <w:r>
+        <w:t>primeasca</w:t>
+      </w:r>
+      <w:proofErr w:type="spellEnd"/>
+      <w:r>
+        <w:t xml:space="preserve"> </w:t>
+      </w:r>
+      <w:proofErr w:type="spellStart"/>
+      <w:r>
+        <w:t>recomandari</w:t>
+      </w:r>
+      <w:proofErr w:type="spellEnd"/>
+      <w:r>
+        <w:t xml:space="preserve"> de </w:t>
+      </w:r>
+      <w:proofErr w:type="spellStart"/>
+      <w:r>
+        <w:t>alte</w:t>
+      </w:r>
+      <w:proofErr w:type="spellEnd"/>
+      <w:r>
+        <w:t xml:space="preserve"> </w:t>
+      </w:r>
+      <w:proofErr w:type="spellStart"/>
+      <w:r>
+        <w:t>jocuri</w:t>
+      </w:r>
+      <w:proofErr w:type="spellEnd"/>
+      <w:r>
+        <w:t xml:space="preserve"> in </w:t>
+      </w:r>
+      <w:proofErr w:type="spellStart"/>
+      <w:r>
+        <w:t>functie</w:t>
+      </w:r>
+      <w:proofErr w:type="spellEnd"/>
+      <w:r>
+        <w:t xml:space="preserve"> de </w:t>
+      </w:r>
+      <w:proofErr w:type="spellStart"/>
+      <w:r>
+        <w:t>preferintele</w:t>
+      </w:r>
+      <w:proofErr w:type="spellEnd"/>
+      <w:r>
+        <w:t xml:space="preserve"> lor </w:t>
+      </w:r>
+      <w:proofErr w:type="spellStart"/>
+      <w:r>
+        <w:t>actuale</w:t>
+      </w:r>
+      <w:proofErr w:type="spellEnd"/>
+      <w:r>
+        <w:t xml:space="preserve">, </w:t>
+      </w:r>
+      <w:proofErr w:type="spellStart"/>
+      <w:r>
+        <w:t>sa</w:t>
+      </w:r>
+      <w:proofErr w:type="spellEnd"/>
+      <w:r>
+        <w:t xml:space="preserve"> </w:t>
+      </w:r>
+      <w:proofErr w:type="spellStart"/>
+      <w:r>
+        <w:t>partajeze</w:t>
+      </w:r>
+      <w:proofErr w:type="spellEnd"/>
+      <w:r>
+        <w:t xml:space="preserve"> </w:t>
+      </w:r>
+      <w:proofErr w:type="spellStart"/>
+      <w:r>
+        <w:t>anumite</w:t>
+      </w:r>
+      <w:proofErr w:type="spellEnd"/>
+      <w:r>
+        <w:t xml:space="preserve"> </w:t>
+      </w:r>
+      <w:proofErr w:type="spellStart"/>
+      <w:proofErr w:type="gramStart"/>
+      <w:r>
+        <w:t>resurse</w:t>
+      </w:r>
+      <w:proofErr w:type="spellEnd"/>
+      <w:r>
+        <w:t>(</w:t>
+      </w:r>
+      <w:proofErr w:type="gramEnd"/>
+      <w:r>
+        <w:t xml:space="preserve">de </w:t>
+      </w:r>
+      <w:proofErr w:type="spellStart"/>
+      <w:r>
+        <w:t>exemplu</w:t>
+      </w:r>
+      <w:proofErr w:type="spellEnd"/>
+      <w:r>
+        <w:t xml:space="preserve"> screenshot-</w:t>
+      </w:r>
+      <w:proofErr w:type="spellStart"/>
+      <w:r>
+        <w:t>uri</w:t>
+      </w:r>
+      <w:proofErr w:type="spellEnd"/>
+      <w:r>
+        <w:t xml:space="preserve">) </w:t>
+      </w:r>
+      <w:proofErr w:type="spellStart"/>
+      <w:r>
+        <w:t>prin</w:t>
+      </w:r>
+      <w:proofErr w:type="spellEnd"/>
+      <w:r>
+        <w:t xml:space="preserve"> </w:t>
+      </w:r>
+      <w:proofErr w:type="spellStart"/>
+      <w:r>
+        <w:t>intermediul</w:t>
+      </w:r>
+      <w:proofErr w:type="spellEnd"/>
+      <w:r>
+        <w:t xml:space="preserve"> </w:t>
+      </w:r>
+      <w:proofErr w:type="spellStart"/>
+      <w:r>
+        <w:t>unor</w:t>
+      </w:r>
+      <w:proofErr w:type="spellEnd"/>
+      <w:r>
+        <w:t xml:space="preserve"> </w:t>
+      </w:r>
+      <w:proofErr w:type="spellStart"/>
+      <w:r>
+        <w:t>postari</w:t>
+      </w:r>
+      <w:proofErr w:type="spellEnd"/>
+      <w:r>
+        <w:t>(like-</w:t>
+      </w:r>
+      <w:proofErr w:type="spellStart"/>
+      <w:r>
+        <w:t>uri</w:t>
+      </w:r>
+      <w:proofErr w:type="spellEnd"/>
+      <w:r>
+        <w:t>, comment-</w:t>
+      </w:r>
+      <w:proofErr w:type="spellStart"/>
+      <w:r>
+        <w:t>uri</w:t>
+      </w:r>
+      <w:proofErr w:type="spellEnd"/>
+      <w:r>
+        <w:t xml:space="preserve">), </w:t>
+      </w:r>
+      <w:proofErr w:type="spellStart"/>
+      <w:r>
+        <w:t>sa</w:t>
+      </w:r>
+      <w:proofErr w:type="spellEnd"/>
+      <w:r>
+        <w:t xml:space="preserve"> </w:t>
+      </w:r>
+      <w:proofErr w:type="spellStart"/>
+      <w:r>
+        <w:t>ofere</w:t>
+      </w:r>
+      <w:proofErr w:type="spellEnd"/>
+      <w:r>
+        <w:t xml:space="preserve"> </w:t>
+      </w:r>
+      <w:proofErr w:type="spellStart"/>
+      <w:r>
+        <w:t>recenzii</w:t>
+      </w:r>
+      <w:proofErr w:type="spellEnd"/>
+      <w:r>
+        <w:t xml:space="preserve"> </w:t>
+      </w:r>
+      <w:proofErr w:type="spellStart"/>
+      <w:r>
+        <w:t>jocurilor</w:t>
+      </w:r>
+      <w:proofErr w:type="spellEnd"/>
+      <w:r>
+        <w:t xml:space="preserve">, </w:t>
+      </w:r>
+      <w:proofErr w:type="spellStart"/>
+      <w:r>
+        <w:t>sa</w:t>
+      </w:r>
+      <w:proofErr w:type="spellEnd"/>
+      <w:r>
+        <w:t xml:space="preserve"> </w:t>
+      </w:r>
+      <w:proofErr w:type="spellStart"/>
+      <w:r>
+        <w:t>comunice</w:t>
+      </w:r>
+      <w:proofErr w:type="spellEnd"/>
+      <w:r>
+        <w:t xml:space="preserve"> </w:t>
+      </w:r>
+      <w:proofErr w:type="spellStart"/>
+      <w:r>
+        <w:t>intre</w:t>
+      </w:r>
+      <w:proofErr w:type="spellEnd"/>
+      <w:r>
+        <w:t xml:space="preserve"> </w:t>
+      </w:r>
+      <w:proofErr w:type="spellStart"/>
+      <w:r>
+        <w:t>ei</w:t>
+      </w:r>
+      <w:proofErr w:type="spellEnd"/>
+      <w:r>
+        <w:t>(</w:t>
+      </w:r>
+      <w:proofErr w:type="spellStart"/>
+      <w:r>
+        <w:t>asemanator</w:t>
+      </w:r>
+      <w:proofErr w:type="spellEnd"/>
+      <w:r>
+        <w:t xml:space="preserve"> ca la email)</w:t>
       </w:r>
     </w:p>
     <w:p/>
     <w:p>
-      <w:r>
-        <w:t>Actorii aplicatiei: utilizator(anonim sau logat)</w:t>
+      <w:proofErr w:type="spellStart"/>
+      <w:r>
+        <w:t>Actorii</w:t>
+      </w:r>
+      <w:proofErr w:type="spellEnd"/>
+      <w:r>
+        <w:t xml:space="preserve"> </w:t>
+      </w:r>
+      <w:proofErr w:type="spellStart"/>
+      <w:r>
+        <w:t>aplicatiei</w:t>
+      </w:r>
+      <w:proofErr w:type="spellEnd"/>
+      <w:r>
+        <w:t xml:space="preserve">: </w:t>
+      </w:r>
+      <w:proofErr w:type="spellStart"/>
+      <w:proofErr w:type="gramStart"/>
+      <w:r>
+        <w:t>utilizator</w:t>
+      </w:r>
+      <w:proofErr w:type="spellEnd"/>
+      <w:r>
+        <w:t>(</w:t>
+      </w:r>
+      <w:proofErr w:type="spellStart"/>
+      <w:proofErr w:type="gramEnd"/>
+      <w:r>
+        <w:t>anonim</w:t>
+      </w:r>
+      <w:proofErr w:type="spellEnd"/>
+      <w:r>
+        <w:t xml:space="preserve"> </w:t>
+      </w:r>
+      <w:proofErr w:type="spellStart"/>
+      <w:r>
+        <w:t>sau</w:t>
+      </w:r>
+      <w:proofErr w:type="spellEnd"/>
+      <w:r>
+        <w:t xml:space="preserve"> </w:t>
+      </w:r>
+      <w:proofErr w:type="spellStart"/>
+      <w:r>
+        <w:t>logat</w:t>
+      </w:r>
+      <w:proofErr w:type="spellEnd"/>
+      <w:r>
+        <w:t>)</w:t>
       </w:r>
     </w:p>
     <w:p>
       <w:r>
         <w:tab/>
-        <w:t xml:space="preserve">            -actiuni: sa aiba un profil personalizat(date personale, jocuri video preferate, postari pe pagina proprie) si sa-l modifice</w:t>
+        <w:t xml:space="preserve">            -</w:t>
+      </w:r>
+      <w:proofErr w:type="spellStart"/>
+      <w:r>
+        <w:t>actiuni</w:t>
+      </w:r>
+      <w:proofErr w:type="spellEnd"/>
+      <w:r>
+        <w:t xml:space="preserve">: </w:t>
+      </w:r>
+      <w:proofErr w:type="spellStart"/>
+      <w:r>
+        <w:t>sa</w:t>
+      </w:r>
+      <w:r>
+        <w:t>-si</w:t>
+      </w:r>
+      <w:proofErr w:type="spellEnd"/>
+      <w:r>
+        <w:t xml:space="preserve"> </w:t>
+      </w:r>
+      <w:proofErr w:type="spellStart"/>
+      <w:r>
+        <w:t>poate</w:t>
+      </w:r>
+      <w:proofErr w:type="spellEnd"/>
+      <w:r>
+        <w:t xml:space="preserve"> </w:t>
+      </w:r>
+      <w:proofErr w:type="spellStart"/>
+      <w:r>
+        <w:t>modifica</w:t>
+      </w:r>
+      <w:proofErr w:type="spellEnd"/>
+      <w:r>
+        <w:t xml:space="preserve"> </w:t>
+      </w:r>
+      <w:proofErr w:type="spellStart"/>
+      <w:r>
+        <w:t>profil</w:t>
+      </w:r>
+      <w:r>
+        <w:t>ul</w:t>
+      </w:r>
+      <w:proofErr w:type="spellEnd"/>
+      <w:r>
+        <w:t xml:space="preserve"> (date per</w:t>
+      </w:r>
+      <w:proofErr w:type="spellStart"/>
+      <w:r>
+        <w:t>sonale</w:t>
+      </w:r>
+      <w:proofErr w:type="spellEnd"/>
+      <w:r>
+        <w:t xml:space="preserve">, </w:t>
+      </w:r>
+      <w:proofErr w:type="spellStart"/>
+      <w:r>
+        <w:t>jocuri</w:t>
+      </w:r>
+      <w:proofErr w:type="spellEnd"/>
+      <w:r>
+        <w:t xml:space="preserve"> video </w:t>
+      </w:r>
+      <w:proofErr w:type="spellStart"/>
+      <w:r>
+        <w:t>preferate</w:t>
+      </w:r>
+      <w:proofErr w:type="spellEnd"/>
+      <w:r>
+        <w:t xml:space="preserve">, </w:t>
+      </w:r>
+      <w:proofErr w:type="spellStart"/>
+      <w:r>
+        <w:t>postari</w:t>
+      </w:r>
+      <w:proofErr w:type="spellEnd"/>
+      <w:r>
+        <w:t xml:space="preserve"> pe </w:t>
+      </w:r>
+      <w:proofErr w:type="spellStart"/>
+      <w:r>
+        <w:t>pagina</w:t>
+      </w:r>
+      <w:proofErr w:type="spellEnd"/>
+      <w:r>
+        <w:t xml:space="preserve"> </w:t>
+      </w:r>
+      <w:proofErr w:type="spellStart"/>
+      <w:r>
+        <w:t>proprie</w:t>
+      </w:r>
+      <w:proofErr w:type="spellEnd"/>
+      <w:r>
+        <w:t>)</w:t>
       </w:r>
     </w:p>
     <w:p>
@@ -46,8 +542,37 @@
       </w:r>
       <w:r>
         <w:tab/>
-        <w:t xml:space="preserve">      trimiterea de mesaje altor utilizatori</w:t>
-      </w:r>
+        <w:t xml:space="preserve">      </w:t>
+      </w:r>
+      <w:proofErr w:type="spellStart"/>
+      <w:r>
+        <w:t>trimiterea</w:t>
+      </w:r>
+      <w:proofErr w:type="spellEnd"/>
+      <w:r>
+        <w:t xml:space="preserve"> de </w:t>
+      </w:r>
+      <w:proofErr w:type="spellStart"/>
+      <w:r>
+        <w:t>mesaje</w:t>
+      </w:r>
+      <w:proofErr w:type="spellEnd"/>
+      <w:r>
+        <w:t xml:space="preserve"> </w:t>
+      </w:r>
+      <w:proofErr w:type="spellStart"/>
+      <w:r>
+        <w:t>altor</w:t>
+      </w:r>
+      <w:proofErr w:type="spellEnd"/>
+      <w:r>
+        <w:t xml:space="preserve"> </w:t>
+      </w:r>
+      <w:proofErr w:type="spellStart"/>
+      <w:r>
+        <w:t>utilizatori</w:t>
+      </w:r>
+      <w:proofErr w:type="spellEnd"/>
     </w:p>
     <w:p>
       <w:r>
@@ -58,8 +583,29 @@
       </w:r>
       <w:r>
         <w:tab/>
-        <w:t xml:space="preserve">      urmarirea unui utilizator</w:t>
-      </w:r>
+        <w:t xml:space="preserve">      </w:t>
+      </w:r>
+      <w:proofErr w:type="spellStart"/>
+      <w:r>
+        <w:t>urmarirea</w:t>
+      </w:r>
+      <w:proofErr w:type="spellEnd"/>
+      <w:r>
+        <w:t xml:space="preserve"> </w:t>
+      </w:r>
+      <w:proofErr w:type="spellStart"/>
+      <w:r>
+        <w:t>unui</w:t>
+      </w:r>
+      <w:proofErr w:type="spellEnd"/>
+      <w:r>
+        <w:t xml:space="preserve"> </w:t>
+      </w:r>
+      <w:proofErr w:type="spellStart"/>
+      <w:r>
+        <w:t>utilizator</w:t>
+      </w:r>
+      <w:proofErr w:type="spellEnd"/>
     </w:p>
     <w:p>
       <w:r>
@@ -70,8 +616,69 @@
       </w:r>
       <w:r>
         <w:tab/>
-        <w:t xml:space="preserve">      sa ceara recomandari de alte jocuri generate automat in functie de preferintele actuale</w:t>
-      </w:r>
+        <w:t xml:space="preserve">      </w:t>
+      </w:r>
+      <w:proofErr w:type="spellStart"/>
+      <w:r>
+        <w:t>sa</w:t>
+      </w:r>
+      <w:proofErr w:type="spellEnd"/>
+      <w:r>
+        <w:t xml:space="preserve"> </w:t>
+      </w:r>
+      <w:proofErr w:type="spellStart"/>
+      <w:r>
+        <w:t>ceara</w:t>
+      </w:r>
+      <w:proofErr w:type="spellEnd"/>
+      <w:r>
+        <w:t xml:space="preserve"> </w:t>
+      </w:r>
+      <w:proofErr w:type="spellStart"/>
+      <w:r>
+        <w:t>recomandari</w:t>
+      </w:r>
+      <w:proofErr w:type="spellEnd"/>
+      <w:r>
+        <w:t xml:space="preserve"> de </w:t>
+      </w:r>
+      <w:proofErr w:type="spellStart"/>
+      <w:r>
+        <w:t>alte</w:t>
+      </w:r>
+      <w:proofErr w:type="spellEnd"/>
+      <w:r>
+        <w:t xml:space="preserve"> </w:t>
+      </w:r>
+      <w:proofErr w:type="spellStart"/>
+      <w:r>
+        <w:t>jocuri</w:t>
+      </w:r>
+      <w:proofErr w:type="spellEnd"/>
+      <w:r>
+        <w:t xml:space="preserve"> generate automat in </w:t>
+      </w:r>
+      <w:proofErr w:type="spellStart"/>
+      <w:r>
+        <w:t>functie</w:t>
+      </w:r>
+      <w:proofErr w:type="spellEnd"/>
+      <w:r>
+        <w:t xml:space="preserve"> de </w:t>
+      </w:r>
+      <w:proofErr w:type="spellStart"/>
+      <w:r>
+        <w:t>preferintele</w:t>
+      </w:r>
+      <w:proofErr w:type="spellEnd"/>
+      <w:r>
+        <w:t xml:space="preserve"> </w:t>
+      </w:r>
+      <w:proofErr w:type="spellStart"/>
+      <w:r>
+        <w:t>actuale</w:t>
+      </w:r>
+      <w:proofErr w:type="spellEnd"/>
     </w:p>
     <w:p>
       <w:r>
@@ -82,8 +689,45 @@
       </w:r>
       <w:r>
         <w:tab/>
-        <w:t xml:space="preserve">      sa ofere recenzii jocurilor existente</w:t>
-      </w:r>
+        <w:t xml:space="preserve">      </w:t>
+      </w:r>
+      <w:proofErr w:type="spellStart"/>
+      <w:r>
+        <w:t>sa</w:t>
+      </w:r>
+      <w:proofErr w:type="spellEnd"/>
+      <w:r>
+        <w:t xml:space="preserve"> </w:t>
+      </w:r>
+      <w:proofErr w:type="spellStart"/>
+      <w:r>
+        <w:t>ofere</w:t>
+      </w:r>
+      <w:proofErr w:type="spellEnd"/>
+      <w:r>
+        <w:t xml:space="preserve"> </w:t>
+      </w:r>
+      <w:proofErr w:type="spellStart"/>
+      <w:r>
+        <w:t>recenzii</w:t>
+      </w:r>
+      <w:proofErr w:type="spellEnd"/>
+      <w:r>
+        <w:t xml:space="preserve"> </w:t>
+      </w:r>
+      <w:proofErr w:type="spellStart"/>
+      <w:r>
+        <w:t>jocurilor</w:t>
+      </w:r>
+      <w:proofErr w:type="spellEnd"/>
+      <w:r>
+        <w:t xml:space="preserve"> </w:t>
+      </w:r>
+      <w:proofErr w:type="spellStart"/>
+      <w:r>
+        <w:t>existente</w:t>
+      </w:r>
+      <w:proofErr w:type="spellEnd"/>
     </w:p>
     <w:p>
       <w:r>
@@ -94,7 +738,25 @@
       </w:r>
       <w:r>
         <w:tab/>
-        <w:t xml:space="preserve">      (si altele)</w:t>
+        <w:t xml:space="preserve">      (</w:t>
+      </w:r>
+      <w:proofErr w:type="spellStart"/>
+      <w:proofErr w:type="gramStart"/>
+      <w:r>
+        <w:t>si</w:t>
+      </w:r>
+      <w:proofErr w:type="spellEnd"/>
+      <w:proofErr w:type="gramEnd"/>
+      <w:r>
+        <w:t xml:space="preserve"> </w:t>
+      </w:r>
+      <w:proofErr w:type="spellStart"/>
+      <w:r>
+        <w:t>altele</w:t>
+      </w:r>
+      <w:proofErr w:type="spellEnd"/>
+      <w:r>
+        <w:t>)</w:t>
       </w:r>
     </w:p>
     <w:p>
@@ -106,7 +768,73 @@
       </w:r>
       <w:r>
         <w:tab/>
-        <w:t xml:space="preserve">      (toate actiunile de mai sus sunt valabile doar pentru utilizatorii logati)</w:t>
+        <w:t xml:space="preserve">      (</w:t>
+      </w:r>
+      <w:proofErr w:type="spellStart"/>
+      <w:proofErr w:type="gramStart"/>
+      <w:r>
+        <w:t>toate</w:t>
+      </w:r>
+      <w:proofErr w:type="spellEnd"/>
+      <w:proofErr w:type="gramEnd"/>
+      <w:r>
+        <w:t xml:space="preserve"> </w:t>
+      </w:r>
+      <w:proofErr w:type="spellStart"/>
+      <w:r>
+        <w:t>actiunile</w:t>
+      </w:r>
+      <w:proofErr w:type="spellEnd"/>
+      <w:r>
+        <w:t xml:space="preserve"> de </w:t>
+      </w:r>
+      <w:proofErr w:type="spellStart"/>
+      <w:r>
+        <w:t>mai</w:t>
+      </w:r>
+      <w:proofErr w:type="spellEnd"/>
+      <w:r>
+        <w:t xml:space="preserve"> sus sunt </w:t>
+      </w:r>
+      <w:proofErr w:type="spellStart"/>
+      <w:r>
+        <w:t>valabile</w:t>
+      </w:r>
+      <w:proofErr w:type="spellEnd"/>
+      <w:r>
+        <w:t xml:space="preserve"> </w:t>
+      </w:r>
+      <w:proofErr w:type="spellStart"/>
+      <w:r>
+        <w:t>doar</w:t>
+      </w:r>
+      <w:proofErr w:type="spellEnd"/>
+      <w:r>
+        <w:t xml:space="preserve"> </w:t>
+      </w:r>
+      <w:proofErr w:type="spellStart"/>
+      <w:r>
+        <w:t>pentru</w:t>
+      </w:r>
+      <w:proofErr w:type="spellEnd"/>
+      <w:r>
+        <w:t xml:space="preserve"> </w:t>
+      </w:r>
+      <w:proofErr w:type="spellStart"/>
+      <w:r>
+        <w:t>utilizatorii</w:t>
+      </w:r>
+      <w:proofErr w:type="spellEnd"/>
+      <w:r>
+        <w:t xml:space="preserve"> </w:t>
+      </w:r>
+      <w:proofErr w:type="spellStart"/>
+      <w:r>
+        <w:t>logati</w:t>
+      </w:r>
+      <w:proofErr w:type="spellEnd"/>
+      <w:r>
+        <w:t>)</w:t>
       </w:r>
     </w:p>
     <w:p>
@@ -115,8 +843,117 @@
       </w:r>
       <w:r>
         <w:tab/>
-        <w:t xml:space="preserve">    -actiuni utilizator anonim: el poate doar sa vizualizeze resursele existente pe site, dar nu si sa le modifice</w:t>
-      </w:r>
+        <w:t xml:space="preserve">    -</w:t>
+      </w:r>
+      <w:proofErr w:type="spellStart"/>
+      <w:r>
+        <w:t>actiuni</w:t>
+      </w:r>
+      <w:proofErr w:type="spellEnd"/>
+      <w:r>
+        <w:t xml:space="preserve"> </w:t>
+      </w:r>
+      <w:proofErr w:type="spellStart"/>
+      <w:r>
+        <w:t>utilizator</w:t>
+      </w:r>
+      <w:proofErr w:type="spellEnd"/>
+      <w:r>
+        <w:t xml:space="preserve"> </w:t>
+      </w:r>
+      <w:proofErr w:type="spellStart"/>
+      <w:r>
+        <w:t>anonim</w:t>
+      </w:r>
+      <w:proofErr w:type="spellEnd"/>
+      <w:r>
+        <w:t xml:space="preserve">: </w:t>
+      </w:r>
+      <w:proofErr w:type="spellStart"/>
+      <w:r>
+        <w:t>el</w:t>
+      </w:r>
+      <w:proofErr w:type="spellEnd"/>
+      <w:r>
+        <w:t xml:space="preserve"> </w:t>
+      </w:r>
+      <w:proofErr w:type="spellStart"/>
+      <w:r>
+        <w:t>poate</w:t>
+      </w:r>
+      <w:proofErr w:type="spellEnd"/>
+      <w:r>
+        <w:t xml:space="preserve"> </w:t>
+      </w:r>
+      <w:proofErr w:type="spellStart"/>
+      <w:r>
+        <w:t>doar</w:t>
+      </w:r>
+      <w:proofErr w:type="spellEnd"/>
+      <w:r>
+        <w:t xml:space="preserve"> </w:t>
+      </w:r>
+      <w:proofErr w:type="spellStart"/>
+      <w:r>
+        <w:t>sa</w:t>
+      </w:r>
+      <w:proofErr w:type="spellEnd"/>
+      <w:r>
+        <w:t xml:space="preserve"> </w:t>
+      </w:r>
+      <w:proofErr w:type="spellStart"/>
+      <w:r>
+        <w:t>vizualizeze</w:t>
+      </w:r>
+      <w:proofErr w:type="spellEnd"/>
+      <w:r>
+        <w:t xml:space="preserve"> </w:t>
+      </w:r>
+      <w:proofErr w:type="spellStart"/>
+      <w:r>
+        <w:t>resursele</w:t>
+      </w:r>
+      <w:proofErr w:type="spellEnd"/>
+      <w:r>
+        <w:t xml:space="preserve"> </w:t>
+      </w:r>
+      <w:proofErr w:type="spellStart"/>
+      <w:r>
+        <w:t>existente</w:t>
+      </w:r>
+      <w:proofErr w:type="spellEnd"/>
+      <w:r>
+        <w:t xml:space="preserve"> pe site, </w:t>
+      </w:r>
+      <w:proofErr w:type="spellStart"/>
+      <w:r>
+        <w:t>dar</w:t>
+      </w:r>
+      <w:proofErr w:type="spellEnd"/>
+      <w:r>
+        <w:t xml:space="preserve"> nu </w:t>
+      </w:r>
+      <w:proofErr w:type="spellStart"/>
+      <w:r>
+        <w:t>si</w:t>
+      </w:r>
+      <w:proofErr w:type="spellEnd"/>
+      <w:r>
+        <w:t xml:space="preserve"> </w:t>
+      </w:r>
+      <w:proofErr w:type="spellStart"/>
+      <w:r>
+        <w:t>sa</w:t>
+      </w:r>
+      <w:proofErr w:type="spellEnd"/>
+      <w:r>
+        <w:t xml:space="preserve"> le </w:t>
+      </w:r>
+      <w:proofErr w:type="spellStart"/>
+      <w:r>
+        <w:t>modifice</w:t>
+      </w:r>
+      <w:proofErr w:type="spellEnd"/>
     </w:p>
     <w:p>
       <w:r>
@@ -124,12 +961,166 @@
       </w:r>
       <w:r>
         <w:tab/>
-        <w:t xml:space="preserve">    moderatori - aprobarea recenziilor, postarilor unui utilizator, stergerea acestora, avertizarea/banarea</w:t>
-      </w:r>
+        <w:t xml:space="preserve">    </w:t>
+      </w:r>
+      <w:proofErr w:type="spellStart"/>
+      <w:r>
+        <w:t>moderatori</w:t>
+      </w:r>
+      <w:proofErr w:type="spellEnd"/>
+      <w:r>
+        <w:t xml:space="preserve"> - </w:t>
+      </w:r>
+      <w:proofErr w:type="spellStart"/>
+      <w:r>
+        <w:t>aprobarea</w:t>
+      </w:r>
+      <w:proofErr w:type="spellEnd"/>
+      <w:r>
+        <w:t xml:space="preserve"> </w:t>
+      </w:r>
+      <w:proofErr w:type="spellStart"/>
+      <w:r>
+        <w:t>recenziilor</w:t>
+      </w:r>
+      <w:proofErr w:type="spellEnd"/>
+      <w:r>
+        <w:t xml:space="preserve">, </w:t>
+      </w:r>
+      <w:proofErr w:type="spellStart"/>
+      <w:r>
+        <w:t>postarilor</w:t>
+      </w:r>
+      <w:proofErr w:type="spellEnd"/>
+      <w:r>
+        <w:t xml:space="preserve"> </w:t>
+      </w:r>
+      <w:proofErr w:type="spellStart"/>
+      <w:r>
+        <w:t>unui</w:t>
+      </w:r>
+      <w:proofErr w:type="spellEnd"/>
+      <w:r>
+        <w:t xml:space="preserve"> </w:t>
+      </w:r>
+      <w:proofErr w:type="spellStart"/>
+      <w:r>
+        <w:t>utilizator</w:t>
+      </w:r>
+      <w:proofErr w:type="spellEnd"/>
+      <w:r>
+        <w:t xml:space="preserve">, </w:t>
+      </w:r>
+      <w:proofErr w:type="spellStart"/>
+      <w:r>
+        <w:t>stergerea</w:t>
+      </w:r>
+      <w:proofErr w:type="spellEnd"/>
+      <w:r>
+        <w:t xml:space="preserve"> </w:t>
+      </w:r>
+      <w:proofErr w:type="spellStart"/>
+      <w:r>
+        <w:t>acestora</w:t>
+      </w:r>
+      <w:proofErr w:type="spellEnd"/>
+      <w:r>
+        <w:t xml:space="preserve">, </w:t>
+      </w:r>
+      <w:proofErr w:type="spellStart"/>
+      <w:r>
+        <w:t>avertizarea</w:t>
+      </w:r>
+      <w:proofErr w:type="spellEnd"/>
+      <w:r>
+        <w:t>/</w:t>
+      </w:r>
+      <w:proofErr w:type="spellStart"/>
+      <w:r>
+        <w:t>banarea</w:t>
+      </w:r>
+      <w:proofErr w:type="spellEnd"/>
     </w:p>
     <w:p>
-      <w:r>
-        <w:t>unui utilizator, in plus fata de ceea ce poate si un utilizator obisnuit (un moderator este un utilizator)</w:t>
+      <w:proofErr w:type="spellStart"/>
+      <w:r>
+        <w:t>unui</w:t>
+      </w:r>
+      <w:proofErr w:type="spellEnd"/>
+      <w:r>
+        <w:t xml:space="preserve"> </w:t>
+      </w:r>
+      <w:proofErr w:type="spellStart"/>
+      <w:r>
+        <w:t>utilizator</w:t>
+      </w:r>
+      <w:proofErr w:type="spellEnd"/>
+      <w:r>
+        <w:t xml:space="preserve">, in plus fata de </w:t>
+      </w:r>
+      <w:proofErr w:type="spellStart"/>
+      <w:r>
+        <w:t>ceea</w:t>
+      </w:r>
+      <w:proofErr w:type="spellEnd"/>
+      <w:r>
+        <w:t xml:space="preserve"> </w:t>
+      </w:r>
+      <w:proofErr w:type="spellStart"/>
+      <w:r>
+        <w:t>ce</w:t>
+      </w:r>
+      <w:proofErr w:type="spellEnd"/>
+      <w:r>
+        <w:t xml:space="preserve"> </w:t>
+      </w:r>
+      <w:proofErr w:type="spellStart"/>
+      <w:r>
+        <w:t>poate</w:t>
+      </w:r>
+      <w:proofErr w:type="spellEnd"/>
+      <w:r>
+        <w:t xml:space="preserve"> </w:t>
+      </w:r>
+      <w:proofErr w:type="spellStart"/>
+      <w:r>
+        <w:t>si</w:t>
+      </w:r>
+      <w:proofErr w:type="spellEnd"/>
+      <w:r>
+        <w:t xml:space="preserve"> un </w:t>
+      </w:r>
+      <w:proofErr w:type="spellStart"/>
+      <w:r>
+        <w:t>utilizator</w:t>
+      </w:r>
+      <w:proofErr w:type="spellEnd"/>
+      <w:r>
+        <w:t xml:space="preserve"> </w:t>
+      </w:r>
+      <w:proofErr w:type="spellStart"/>
+      <w:r>
+        <w:t>obisnuit</w:t>
+      </w:r>
+      <w:proofErr w:type="spellEnd"/>
+      <w:r>
+        <w:t xml:space="preserve"> (un moderator </w:t>
+      </w:r>
+      <w:proofErr w:type="spellStart"/>
+      <w:r>
+        <w:t>este</w:t>
+      </w:r>
+      <w:proofErr w:type="spellEnd"/>
+      <w:r>
+        <w:t xml:space="preserve"> un </w:t>
+      </w:r>
+      <w:proofErr w:type="spellStart"/>
+      <w:r>
+        <w:t>utilizator</w:t>
+      </w:r>
+      <w:proofErr w:type="spellEnd"/>
+      <w:r>
+        <w:t>)</w:t>
       </w:r>
     </w:p>
     <w:p/>
@@ -139,27 +1130,673 @@
       </w:r>
       <w:r>
         <w:tab/>
-        <w:t xml:space="preserve">   administrator - adaugarea/scoaterea de jocuri din baza de date, stergerea utilizatorilor(cu un</w:t>
-      </w:r>
-      <w:r>
-        <w:t xml:space="preserve"> </w:t>
-      </w:r>
-      <w:r>
-        <w:t>motiv intemeiat oferit de moderatori, practic de actiunile sale negative pe site)</w:t>
+        <w:t xml:space="preserve">   administrator - </w:t>
+      </w:r>
+      <w:proofErr w:type="spellStart"/>
+      <w:r>
+        <w:t>adaugarea</w:t>
+      </w:r>
+      <w:proofErr w:type="spellEnd"/>
+      <w:r>
+        <w:t>/</w:t>
+      </w:r>
+      <w:proofErr w:type="spellStart"/>
+      <w:r>
+        <w:t>scoaterea</w:t>
+      </w:r>
+      <w:proofErr w:type="spellEnd"/>
+      <w:r>
+        <w:t xml:space="preserve"> de </w:t>
+      </w:r>
+      <w:proofErr w:type="spellStart"/>
+      <w:r>
+        <w:t>jocuri</w:t>
+      </w:r>
+      <w:proofErr w:type="spellEnd"/>
+      <w:r>
+        <w:t xml:space="preserve"> din </w:t>
+      </w:r>
+      <w:proofErr w:type="spellStart"/>
+      <w:r>
+        <w:t>baza</w:t>
+      </w:r>
+      <w:proofErr w:type="spellEnd"/>
+      <w:r>
+        <w:t xml:space="preserve"> de date, </w:t>
+      </w:r>
+      <w:proofErr w:type="spellStart"/>
+      <w:r>
+        <w:t>stergerea</w:t>
+      </w:r>
+      <w:proofErr w:type="spellEnd"/>
+      <w:r>
+        <w:t xml:space="preserve"> </w:t>
+      </w:r>
+      <w:proofErr w:type="spellStart"/>
+      <w:proofErr w:type="gramStart"/>
+      <w:r>
+        <w:t>utilizatorilor</w:t>
+      </w:r>
+      <w:proofErr w:type="spellEnd"/>
+      <w:r>
+        <w:t>(</w:t>
+      </w:r>
+      <w:proofErr w:type="gramEnd"/>
+      <w:r>
+        <w:t xml:space="preserve">cu un </w:t>
+      </w:r>
+      <w:proofErr w:type="spellStart"/>
+      <w:r>
+        <w:t>motiv</w:t>
+      </w:r>
+      <w:proofErr w:type="spellEnd"/>
+      <w:r>
+        <w:t xml:space="preserve"> </w:t>
+      </w:r>
+      <w:proofErr w:type="spellStart"/>
+      <w:r>
+        <w:t>intemeiat</w:t>
+      </w:r>
+      <w:proofErr w:type="spellEnd"/>
+      <w:r>
+        <w:t xml:space="preserve"> </w:t>
+      </w:r>
+      <w:proofErr w:type="spellStart"/>
+      <w:r>
+        <w:t>oferit</w:t>
+      </w:r>
+      <w:proofErr w:type="spellEnd"/>
+      <w:r>
+        <w:t xml:space="preserve"> de </w:t>
+      </w:r>
+      <w:proofErr w:type="spellStart"/>
+      <w:r>
+        <w:t>moderatori</w:t>
+      </w:r>
+      <w:proofErr w:type="spellEnd"/>
+      <w:r>
+        <w:t xml:space="preserve">, </w:t>
+      </w:r>
+      <w:proofErr w:type="spellStart"/>
+      <w:r>
+        <w:t>practic</w:t>
+      </w:r>
+      <w:proofErr w:type="spellEnd"/>
+      <w:r>
+        <w:t xml:space="preserve"> de </w:t>
+      </w:r>
+      <w:proofErr w:type="spellStart"/>
+      <w:r>
+        <w:t>actiunile</w:t>
+      </w:r>
+      <w:proofErr w:type="spellEnd"/>
+      <w:r>
+        <w:t xml:space="preserve"> sale negative pe site)</w:t>
+      </w:r>
+    </w:p>
+    <w:p>
+      <w:r>
+        <w:tab/>
+        <w:t xml:space="preserve">                  </w:t>
+      </w:r>
+      <w:proofErr w:type="spellStart"/>
+      <w:r>
+        <w:t>serviciu</w:t>
+      </w:r>
+      <w:proofErr w:type="spellEnd"/>
+      <w:r>
+        <w:t xml:space="preserve"> extern – se </w:t>
+      </w:r>
+      <w:proofErr w:type="spellStart"/>
+      <w:r>
+        <w:t>ocupa</w:t>
+      </w:r>
+      <w:proofErr w:type="spellEnd"/>
+      <w:r>
+        <w:t xml:space="preserve"> de </w:t>
+      </w:r>
+      <w:proofErr w:type="spellStart"/>
+      <w:r>
+        <w:t>actualizarea</w:t>
+      </w:r>
+      <w:proofErr w:type="spellEnd"/>
+      <w:r>
+        <w:t xml:space="preserve"> </w:t>
+      </w:r>
+      <w:proofErr w:type="spellStart"/>
+      <w:r>
+        <w:t>jocurilor</w:t>
+      </w:r>
+      <w:proofErr w:type="spellEnd"/>
+      <w:r>
+        <w:t xml:space="preserve"> de pe site (</w:t>
+      </w:r>
+      <w:proofErr w:type="spellStart"/>
+      <w:r>
+        <w:t>preluarea</w:t>
+      </w:r>
+      <w:proofErr w:type="spellEnd"/>
+      <w:r>
+        <w:t xml:space="preserve"> lor de pe internet)</w:t>
+      </w:r>
+    </w:p>
+    <w:p/>
+    <w:p/>
+    <w:p/>
+    <w:p/>
+    <w:p/>
+    <w:p>
+      <w:proofErr w:type="spellStart"/>
+      <w:r>
+        <w:lastRenderedPageBreak/>
+        <w:t>Scenarii</w:t>
+      </w:r>
+      <w:proofErr w:type="spellEnd"/>
+      <w:r>
+        <w:t xml:space="preserve"> de </w:t>
+      </w:r>
+      <w:proofErr w:type="spellStart"/>
+      <w:r>
+        <w:t>utilizare</w:t>
+      </w:r>
+      <w:proofErr w:type="spellEnd"/>
+      <w:r>
+        <w:t>(</w:t>
+      </w:r>
+      <w:proofErr w:type="spellStart"/>
+      <w:r>
+        <w:t>diagrama</w:t>
+      </w:r>
+      <w:proofErr w:type="spellEnd"/>
+      <w:r>
+        <w:t>)</w:t>
       </w:r>
     </w:p>
     <w:p/>
     <w:p>
       <w:r>
-        <w:t>Scenarii de utilizare</w:t>
-      </w:r>
-      <w:r>
-        <w:t>(diagrama)</w:t>
+        <w:rPr>
+          <w:noProof/>
+        </w:rPr>
+        <w:drawing>
+          <wp:inline distT="0" distB="0" distL="0" distR="0" wp14:anchorId="747B845A" wp14:editId="45727685">
+            <wp:extent cx="5943600" cy="5366385"/>
+            <wp:effectExtent l="0" t="0" r="0" b="5715"/>
+            <wp:docPr id="1" name="Picture 1"/>
+            <wp:cNvGraphicFramePr>
+              <a:graphicFrameLocks xmlns:a="http://schemas.openxmlformats.org/drawingml/2006/main" noChangeAspect="1"/>
+            </wp:cNvGraphicFramePr>
+            <a:graphic xmlns:a="http://schemas.openxmlformats.org/drawingml/2006/main">
+              <a:graphicData uri="http://schemas.openxmlformats.org/drawingml/2006/picture">
+                <pic:pic xmlns:pic="http://schemas.openxmlformats.org/drawingml/2006/picture">
+                  <pic:nvPicPr>
+                    <pic:cNvPr id="1" name="Picture 1"/>
+                    <pic:cNvPicPr/>
+                  </pic:nvPicPr>
+                  <pic:blipFill>
+                    <a:blip r:embed="rId4">
+                      <a:extLst>
+                        <a:ext uri="{28A0092B-C50C-407E-A947-70E740481C1C}">
+                          <a14:useLocalDpi xmlns:a14="http://schemas.microsoft.com/office/drawing/2010/main" val="0"/>
+                        </a:ext>
+                      </a:extLst>
+                    </a:blip>
+                    <a:stretch>
+                      <a:fillRect/>
+                    </a:stretch>
+                  </pic:blipFill>
+                  <pic:spPr>
+                    <a:xfrm>
+                      <a:off x="0" y="0"/>
+                      <a:ext cx="5943600" cy="5366385"/>
+                    </a:xfrm>
+                    <a:prstGeom prst="rect">
+                      <a:avLst/>
+                    </a:prstGeom>
+                  </pic:spPr>
+                </pic:pic>
+              </a:graphicData>
+            </a:graphic>
+          </wp:inline>
+        </w:drawing>
       </w:r>
     </w:p>
     <w:p>
-      <w:r>
-        <w:t>TO DO</w:t>
+      <w:pPr>
+        <w:ind w:firstLine="720"/>
+      </w:pPr>
+      <w:r>
+        <w:t xml:space="preserve">In </w:t>
+      </w:r>
+      <w:proofErr w:type="spellStart"/>
+      <w:r>
+        <w:t>aceasta</w:t>
+      </w:r>
+      <w:proofErr w:type="spellEnd"/>
+      <w:r>
+        <w:t xml:space="preserve"> </w:t>
+      </w:r>
+      <w:proofErr w:type="spellStart"/>
+      <w:r>
+        <w:t>diagrama</w:t>
+      </w:r>
+      <w:proofErr w:type="spellEnd"/>
+      <w:r>
+        <w:t xml:space="preserve"> se pot </w:t>
+      </w:r>
+      <w:proofErr w:type="spellStart"/>
+      <w:r>
+        <w:t>observa</w:t>
+      </w:r>
+      <w:proofErr w:type="spellEnd"/>
+      <w:r>
+        <w:t xml:space="preserve"> </w:t>
+      </w:r>
+      <w:proofErr w:type="spellStart"/>
+      <w:r>
+        <w:t>urmatoarele</w:t>
+      </w:r>
+      <w:proofErr w:type="spellEnd"/>
+      <w:r>
+        <w:t xml:space="preserve">: practice </w:t>
+      </w:r>
+      <w:proofErr w:type="spellStart"/>
+      <w:r>
+        <w:t>toate</w:t>
+      </w:r>
+      <w:proofErr w:type="spellEnd"/>
+      <w:r>
+        <w:t xml:space="preserve"> </w:t>
+      </w:r>
+      <w:proofErr w:type="spellStart"/>
+      <w:r>
+        <w:t>actiunile</w:t>
+      </w:r>
+      <w:proofErr w:type="spellEnd"/>
+      <w:r>
+        <w:t xml:space="preserve"> </w:t>
+      </w:r>
+      <w:proofErr w:type="spellStart"/>
+      <w:r>
+        <w:t>unui</w:t>
+      </w:r>
+      <w:proofErr w:type="spellEnd"/>
+      <w:r>
+        <w:t xml:space="preserve"> </w:t>
+      </w:r>
+      <w:proofErr w:type="spellStart"/>
+      <w:r>
+        <w:t>utilizator</w:t>
+      </w:r>
+      <w:proofErr w:type="spellEnd"/>
+      <w:r>
+        <w:t xml:space="preserve"> </w:t>
+      </w:r>
+      <w:proofErr w:type="spellStart"/>
+      <w:r>
+        <w:t>obisnuit</w:t>
+      </w:r>
+      <w:proofErr w:type="spellEnd"/>
+      <w:r>
+        <w:t xml:space="preserve"> sunt conditionate de </w:t>
+      </w:r>
+      <w:proofErr w:type="spellStart"/>
+      <w:r>
+        <w:t>faptul</w:t>
+      </w:r>
+      <w:proofErr w:type="spellEnd"/>
+      <w:r>
+        <w:t xml:space="preserve"> ca s-a </w:t>
+      </w:r>
+      <w:proofErr w:type="spellStart"/>
+      <w:r>
+        <w:t>logat</w:t>
+      </w:r>
+      <w:proofErr w:type="spellEnd"/>
+      <w:r>
+        <w:t xml:space="preserve"> </w:t>
+      </w:r>
+      <w:proofErr w:type="spellStart"/>
+      <w:r>
+        <w:t>sau</w:t>
+      </w:r>
+      <w:proofErr w:type="spellEnd"/>
+      <w:r>
+        <w:t xml:space="preserve"> nu. De </w:t>
+      </w:r>
+      <w:proofErr w:type="spellStart"/>
+      <w:r>
+        <w:t>asemenea</w:t>
+      </w:r>
+      <w:proofErr w:type="spellEnd"/>
+      <w:r>
+        <w:t xml:space="preserve">, </w:t>
+      </w:r>
+      <w:proofErr w:type="spellStart"/>
+      <w:r>
+        <w:t>actiunile</w:t>
+      </w:r>
+      <w:proofErr w:type="spellEnd"/>
+      <w:r>
+        <w:t xml:space="preserve"> sale care </w:t>
+      </w:r>
+      <w:proofErr w:type="spellStart"/>
+      <w:r>
+        <w:t>ar</w:t>
+      </w:r>
+      <w:proofErr w:type="spellEnd"/>
+      <w:r>
+        <w:t xml:space="preserve"> </w:t>
+      </w:r>
+      <w:proofErr w:type="spellStart"/>
+      <w:r>
+        <w:t>putea</w:t>
+      </w:r>
+      <w:proofErr w:type="spellEnd"/>
+      <w:r>
+        <w:t xml:space="preserve"> produce </w:t>
+      </w:r>
+      <w:proofErr w:type="spellStart"/>
+      <w:r>
+        <w:t>continut</w:t>
+      </w:r>
+      <w:proofErr w:type="spellEnd"/>
+      <w:r>
+        <w:t xml:space="preserve"> </w:t>
+      </w:r>
+      <w:proofErr w:type="spellStart"/>
+      <w:r>
+        <w:t>deranjator</w:t>
+      </w:r>
+      <w:proofErr w:type="spellEnd"/>
+      <w:r>
+        <w:t xml:space="preserve"> </w:t>
+      </w:r>
+      <w:proofErr w:type="spellStart"/>
+      <w:r>
+        <w:t>poate</w:t>
+      </w:r>
+      <w:proofErr w:type="spellEnd"/>
+      <w:r>
+        <w:t xml:space="preserve"> fi </w:t>
+      </w:r>
+      <w:proofErr w:type="spellStart"/>
+      <w:r>
+        <w:t>verificat</w:t>
+      </w:r>
+      <w:proofErr w:type="spellEnd"/>
+      <w:r>
+        <w:t xml:space="preserve"> de </w:t>
+      </w:r>
+      <w:proofErr w:type="spellStart"/>
+      <w:r>
+        <w:t>catre</w:t>
+      </w:r>
+      <w:proofErr w:type="spellEnd"/>
+      <w:r>
+        <w:t xml:space="preserve"> moderator </w:t>
+      </w:r>
+      <w:proofErr w:type="spellStart"/>
+      <w:r>
+        <w:t>si</w:t>
+      </w:r>
+      <w:proofErr w:type="spellEnd"/>
+      <w:r>
+        <w:t xml:space="preserve"> in </w:t>
+      </w:r>
+      <w:proofErr w:type="spellStart"/>
+      <w:r>
+        <w:t>functie</w:t>
+      </w:r>
+      <w:proofErr w:type="spellEnd"/>
+      <w:r>
+        <w:t xml:space="preserve"> de </w:t>
+      </w:r>
+      <w:proofErr w:type="spellStart"/>
+      <w:r>
+        <w:t>severitatea</w:t>
+      </w:r>
+      <w:proofErr w:type="spellEnd"/>
+      <w:r>
+        <w:t xml:space="preserve"> </w:t>
+      </w:r>
+      <w:proofErr w:type="spellStart"/>
+      <w:r>
+        <w:t>situatiei</w:t>
+      </w:r>
+      <w:proofErr w:type="spellEnd"/>
+      <w:r>
+        <w:t xml:space="preserve">, </w:t>
+      </w:r>
+      <w:proofErr w:type="spellStart"/>
+      <w:r>
+        <w:t>adminul</w:t>
+      </w:r>
+      <w:proofErr w:type="spellEnd"/>
+    </w:p>
+    <w:p>
+      <w:proofErr w:type="spellStart"/>
+      <w:r>
+        <w:t>ar</w:t>
+      </w:r>
+      <w:proofErr w:type="spellEnd"/>
+      <w:r>
+        <w:t xml:space="preserve"> </w:t>
+      </w:r>
+      <w:proofErr w:type="spellStart"/>
+      <w:r>
+        <w:t>putea</w:t>
+      </w:r>
+      <w:proofErr w:type="spellEnd"/>
+      <w:r>
+        <w:t xml:space="preserve"> fi </w:t>
+      </w:r>
+      <w:proofErr w:type="spellStart"/>
+      <w:r>
+        <w:t>anuntat</w:t>
+      </w:r>
+      <w:proofErr w:type="spellEnd"/>
+      <w:r>
+        <w:t xml:space="preserve"> </w:t>
+      </w:r>
+      <w:proofErr w:type="spellStart"/>
+      <w:r>
+        <w:t>pentru</w:t>
+      </w:r>
+      <w:proofErr w:type="spellEnd"/>
+      <w:r>
+        <w:t xml:space="preserve"> a </w:t>
+      </w:r>
+      <w:proofErr w:type="spellStart"/>
+      <w:r>
+        <w:t>stabili</w:t>
+      </w:r>
+      <w:proofErr w:type="spellEnd"/>
+      <w:r>
+        <w:t xml:space="preserve"> </w:t>
+      </w:r>
+      <w:proofErr w:type="spellStart"/>
+      <w:r>
+        <w:t>decizia</w:t>
+      </w:r>
+      <w:proofErr w:type="spellEnd"/>
+      <w:r>
+        <w:t xml:space="preserve"> </w:t>
+      </w:r>
+      <w:proofErr w:type="spellStart"/>
+      <w:r>
+        <w:t>finala</w:t>
+      </w:r>
+      <w:proofErr w:type="spellEnd"/>
+      <w:r>
+        <w:t xml:space="preserve"> in </w:t>
+      </w:r>
+      <w:proofErr w:type="spellStart"/>
+      <w:r>
+        <w:t>ceea</w:t>
+      </w:r>
+      <w:proofErr w:type="spellEnd"/>
+      <w:r>
+        <w:t xml:space="preserve"> </w:t>
+      </w:r>
+      <w:proofErr w:type="spellStart"/>
+      <w:r>
+        <w:t>ce</w:t>
+      </w:r>
+      <w:proofErr w:type="spellEnd"/>
+      <w:r>
+        <w:t xml:space="preserve"> </w:t>
+      </w:r>
+      <w:proofErr w:type="spellStart"/>
+      <w:r>
+        <w:t>priveste</w:t>
+      </w:r>
+      <w:proofErr w:type="spellEnd"/>
+      <w:r>
+        <w:t xml:space="preserve"> </w:t>
+      </w:r>
+      <w:proofErr w:type="spellStart"/>
+      <w:r>
+        <w:t>eventuala</w:t>
+      </w:r>
+      <w:proofErr w:type="spellEnd"/>
+      <w:r>
+        <w:t xml:space="preserve"> </w:t>
+      </w:r>
+      <w:proofErr w:type="spellStart"/>
+      <w:r>
+        <w:t>pedeapsa</w:t>
+      </w:r>
+      <w:proofErr w:type="spellEnd"/>
+      <w:r>
+        <w:t xml:space="preserve"> pe care o </w:t>
+      </w:r>
+      <w:proofErr w:type="spellStart"/>
+      <w:r>
+        <w:t>va</w:t>
+      </w:r>
+      <w:proofErr w:type="spellEnd"/>
+      <w:r>
+        <w:t xml:space="preserve"> </w:t>
+      </w:r>
+      <w:proofErr w:type="spellStart"/>
+      <w:r>
+        <w:t>primi</w:t>
+      </w:r>
+      <w:proofErr w:type="spellEnd"/>
+      <w:r>
+        <w:t xml:space="preserve"> </w:t>
+      </w:r>
+      <w:proofErr w:type="spellStart"/>
+      <w:r>
+        <w:t>userul</w:t>
+      </w:r>
+      <w:proofErr w:type="spellEnd"/>
+      <w:r>
+        <w:t>.</w:t>
+      </w:r>
+      <w:r>
+        <w:t xml:space="preserve"> (</w:t>
+      </w:r>
+      <w:proofErr w:type="spellStart"/>
+      <w:proofErr w:type="gramStart"/>
+      <w:r>
+        <w:t>pentru</w:t>
+      </w:r>
+      <w:proofErr w:type="spellEnd"/>
+      <w:proofErr w:type="gramEnd"/>
+      <w:r>
+        <w:t xml:space="preserve"> </w:t>
+      </w:r>
+      <w:proofErr w:type="spellStart"/>
+      <w:r>
+        <w:t>cazuri</w:t>
+      </w:r>
+      <w:proofErr w:type="spellEnd"/>
+      <w:r>
+        <w:t xml:space="preserve"> </w:t>
+      </w:r>
+      <w:proofErr w:type="spellStart"/>
+      <w:r>
+        <w:t>relativ</w:t>
+      </w:r>
+      <w:proofErr w:type="spellEnd"/>
+      <w:r>
+        <w:t xml:space="preserve"> grave)</w:t>
+      </w:r>
+    </w:p>
+    <w:p>
+      <w:r>
+        <w:tab/>
+      </w:r>
+      <w:proofErr w:type="spellStart"/>
+      <w:r>
+        <w:t>Jocurile</w:t>
+      </w:r>
+      <w:proofErr w:type="spellEnd"/>
+      <w:r>
+        <w:t xml:space="preserve"> </w:t>
+      </w:r>
+      <w:r>
+        <w:t xml:space="preserve">de pe site </w:t>
+      </w:r>
+      <w:proofErr w:type="spellStart"/>
+      <w:r>
+        <w:t>vor</w:t>
+      </w:r>
+      <w:proofErr w:type="spellEnd"/>
+      <w:r>
+        <w:t xml:space="preserve"> fi </w:t>
+      </w:r>
+      <w:proofErr w:type="spellStart"/>
+      <w:r>
+        <w:t>actualizate</w:t>
+      </w:r>
+      <w:proofErr w:type="spellEnd"/>
+      <w:r>
+        <w:t xml:space="preserve"> in mod automat de </w:t>
+      </w:r>
+      <w:proofErr w:type="spellStart"/>
+      <w:r>
+        <w:t>catre</w:t>
+      </w:r>
+      <w:proofErr w:type="spellEnd"/>
+      <w:r>
+        <w:t xml:space="preserve"> un </w:t>
+      </w:r>
+      <w:proofErr w:type="spellStart"/>
+      <w:r>
+        <w:t>serviciu</w:t>
+      </w:r>
+      <w:proofErr w:type="spellEnd"/>
+      <w:r>
+        <w:t xml:space="preserve"> extern, </w:t>
+      </w:r>
+      <w:proofErr w:type="spellStart"/>
+      <w:r>
+        <w:t>sau</w:t>
+      </w:r>
+      <w:proofErr w:type="spellEnd"/>
+      <w:r>
+        <w:t xml:space="preserve"> </w:t>
+      </w:r>
+      <w:proofErr w:type="spellStart"/>
+      <w:r>
+        <w:t>alternativ</w:t>
+      </w:r>
+      <w:proofErr w:type="spellEnd"/>
+    </w:p>
+    <w:p>
+      <w:r>
+        <w:t xml:space="preserve">manual de </w:t>
+      </w:r>
+      <w:proofErr w:type="spellStart"/>
+      <w:r>
+        <w:t>catre</w:t>
+      </w:r>
+      <w:proofErr w:type="spellEnd"/>
+      <w:r>
+        <w:t xml:space="preserve"> administrator.</w:t>
       </w:r>
     </w:p>
     <w:sectPr>

</xml_diff>

<commit_message>
modified slightly the use case diagram and determined some specific questions for the application
</commit_message>
<xml_diff>
--- a/modelare/modelare baza de date.docx
+++ b/modelare/modelare baza de date.docx
@@ -216,15 +216,101 @@
       </w:r>
       <w:proofErr w:type="spellStart"/>
       <w:r>
-        <w:t>partajeze</w:t>
-      </w:r>
-      <w:proofErr w:type="spellEnd"/>
-      <w:r>
-        <w:t xml:space="preserve"> </w:t>
-      </w:r>
-      <w:proofErr w:type="spellStart"/>
-      <w:r>
-        <w:t>anumite</w:t>
+        <w:t>ofere</w:t>
+      </w:r>
+      <w:proofErr w:type="spellEnd"/>
+      <w:r>
+        <w:t xml:space="preserve"> </w:t>
+      </w:r>
+      <w:proofErr w:type="spellStart"/>
+      <w:r>
+        <w:t>recenzii</w:t>
+      </w:r>
+      <w:proofErr w:type="spellEnd"/>
+      <w:r>
+        <w:t>/</w:t>
+      </w:r>
+      <w:proofErr w:type="spellStart"/>
+      <w:r>
+        <w:t>ratinguri</w:t>
+      </w:r>
+      <w:proofErr w:type="spellEnd"/>
+      <w:r>
+        <w:t xml:space="preserve"> </w:t>
+      </w:r>
+      <w:proofErr w:type="spellStart"/>
+      <w:r>
+        <w:t>jocurilor</w:t>
+      </w:r>
+      <w:proofErr w:type="spellEnd"/>
+      <w:r>
+        <w:t>,</w:t>
+      </w:r>
+      <w:r>
+        <w:t xml:space="preserve"> </w:t>
+      </w:r>
+      <w:proofErr w:type="spellStart"/>
+      <w:r>
+        <w:t>sa</w:t>
+      </w:r>
+      <w:proofErr w:type="spellEnd"/>
+      <w:r>
+        <w:t xml:space="preserve"> </w:t>
+      </w:r>
+      <w:proofErr w:type="spellStart"/>
+      <w:r>
+        <w:t>interactioneze</w:t>
+      </w:r>
+      <w:proofErr w:type="spellEnd"/>
+      <w:r>
+        <w:t xml:space="preserve"> cu </w:t>
+      </w:r>
+      <w:proofErr w:type="spellStart"/>
+      <w:r>
+        <w:t>recenziile</w:t>
+      </w:r>
+      <w:proofErr w:type="spellEnd"/>
+      <w:r>
+        <w:t xml:space="preserve"> </w:t>
+      </w:r>
+      <w:proofErr w:type="spellStart"/>
+      <w:r>
+        <w:t>celorlalti</w:t>
+      </w:r>
+      <w:proofErr w:type="spellEnd"/>
+      <w:r>
+        <w:t xml:space="preserve"> </w:t>
+      </w:r>
+      <w:proofErr w:type="spellStart"/>
+      <w:r>
+        <w:t>utilizatori</w:t>
+      </w:r>
+      <w:proofErr w:type="spellEnd"/>
+      <w:r>
+        <w:t>,</w:t>
+      </w:r>
+      <w:r>
+        <w:t xml:space="preserve"> </w:t>
+      </w:r>
+      <w:proofErr w:type="spellStart"/>
+      <w:r>
+        <w:t>sa</w:t>
+      </w:r>
+      <w:proofErr w:type="spellEnd"/>
+      <w:r>
+        <w:t xml:space="preserve"> </w:t>
+      </w:r>
+      <w:proofErr w:type="spellStart"/>
+      <w:r>
+        <w:t>comunice</w:t>
+      </w:r>
+      <w:proofErr w:type="spellEnd"/>
+      <w:r>
+        <w:t xml:space="preserve"> </w:t>
+      </w:r>
+      <w:proofErr w:type="spellStart"/>
+      <w:r>
+        <w:t>intre</w:t>
       </w:r>
       <w:proofErr w:type="spellEnd"/>
       <w:r>
@@ -233,145 +319,14 @@
       <w:proofErr w:type="spellStart"/>
       <w:proofErr w:type="gramStart"/>
       <w:r>
-        <w:t>resurse</w:t>
+        <w:t>ei</w:t>
       </w:r>
       <w:proofErr w:type="spellEnd"/>
       <w:r>
         <w:t>(</w:t>
       </w:r>
+      <w:proofErr w:type="spellStart"/>
       <w:proofErr w:type="gramEnd"/>
-      <w:r>
-        <w:t xml:space="preserve">de </w:t>
-      </w:r>
-      <w:proofErr w:type="spellStart"/>
-      <w:r>
-        <w:t>exemplu</w:t>
-      </w:r>
-      <w:proofErr w:type="spellEnd"/>
-      <w:r>
-        <w:t xml:space="preserve"> screenshot-</w:t>
-      </w:r>
-      <w:proofErr w:type="spellStart"/>
-      <w:r>
-        <w:t>uri</w:t>
-      </w:r>
-      <w:proofErr w:type="spellEnd"/>
-      <w:r>
-        <w:t xml:space="preserve">) </w:t>
-      </w:r>
-      <w:proofErr w:type="spellStart"/>
-      <w:r>
-        <w:t>prin</w:t>
-      </w:r>
-      <w:proofErr w:type="spellEnd"/>
-      <w:r>
-        <w:t xml:space="preserve"> </w:t>
-      </w:r>
-      <w:proofErr w:type="spellStart"/>
-      <w:r>
-        <w:t>intermediul</w:t>
-      </w:r>
-      <w:proofErr w:type="spellEnd"/>
-      <w:r>
-        <w:t xml:space="preserve"> </w:t>
-      </w:r>
-      <w:proofErr w:type="spellStart"/>
-      <w:r>
-        <w:t>unor</w:t>
-      </w:r>
-      <w:proofErr w:type="spellEnd"/>
-      <w:r>
-        <w:t xml:space="preserve"> </w:t>
-      </w:r>
-      <w:proofErr w:type="spellStart"/>
-      <w:r>
-        <w:t>postari</w:t>
-      </w:r>
-      <w:proofErr w:type="spellEnd"/>
-      <w:r>
-        <w:t>(like-</w:t>
-      </w:r>
-      <w:proofErr w:type="spellStart"/>
-      <w:r>
-        <w:t>uri</w:t>
-      </w:r>
-      <w:proofErr w:type="spellEnd"/>
-      <w:r>
-        <w:t>, comment-</w:t>
-      </w:r>
-      <w:proofErr w:type="spellStart"/>
-      <w:r>
-        <w:t>uri</w:t>
-      </w:r>
-      <w:proofErr w:type="spellEnd"/>
-      <w:r>
-        <w:t xml:space="preserve">), </w:t>
-      </w:r>
-      <w:proofErr w:type="spellStart"/>
-      <w:r>
-        <w:t>sa</w:t>
-      </w:r>
-      <w:proofErr w:type="spellEnd"/>
-      <w:r>
-        <w:t xml:space="preserve"> </w:t>
-      </w:r>
-      <w:proofErr w:type="spellStart"/>
-      <w:r>
-        <w:t>ofere</w:t>
-      </w:r>
-      <w:proofErr w:type="spellEnd"/>
-      <w:r>
-        <w:t xml:space="preserve"> </w:t>
-      </w:r>
-      <w:proofErr w:type="spellStart"/>
-      <w:r>
-        <w:t>recenzii</w:t>
-      </w:r>
-      <w:proofErr w:type="spellEnd"/>
-      <w:r>
-        <w:t xml:space="preserve"> </w:t>
-      </w:r>
-      <w:proofErr w:type="spellStart"/>
-      <w:r>
-        <w:t>jocurilor</w:t>
-      </w:r>
-      <w:proofErr w:type="spellEnd"/>
-      <w:r>
-        <w:t xml:space="preserve">, </w:t>
-      </w:r>
-      <w:proofErr w:type="spellStart"/>
-      <w:r>
-        <w:t>sa</w:t>
-      </w:r>
-      <w:proofErr w:type="spellEnd"/>
-      <w:r>
-        <w:t xml:space="preserve"> </w:t>
-      </w:r>
-      <w:proofErr w:type="spellStart"/>
-      <w:r>
-        <w:t>comunice</w:t>
-      </w:r>
-      <w:proofErr w:type="spellEnd"/>
-      <w:r>
-        <w:t xml:space="preserve"> </w:t>
-      </w:r>
-      <w:proofErr w:type="spellStart"/>
-      <w:r>
-        <w:t>intre</w:t>
-      </w:r>
-      <w:proofErr w:type="spellEnd"/>
-      <w:r>
-        <w:t xml:space="preserve"> </w:t>
-      </w:r>
-      <w:proofErr w:type="spellStart"/>
-      <w:r>
-        <w:t>ei</w:t>
-      </w:r>
-      <w:proofErr w:type="spellEnd"/>
-      <w:r>
-        <w:t>(</w:t>
-      </w:r>
-      <w:proofErr w:type="spellStart"/>
       <w:r>
         <w:t>asemanator</w:t>
       </w:r>
@@ -482,11 +437,11 @@
       </w:r>
       <w:proofErr w:type="spellEnd"/>
       <w:r>
-        <w:t xml:space="preserve"> (date per</w:t>
-      </w:r>
-      <w:proofErr w:type="spellStart"/>
-      <w:r>
-        <w:t>sonale</w:t>
+        <w:t xml:space="preserve"> (date </w:t>
+      </w:r>
+      <w:proofErr w:type="spellStart"/>
+      <w:r>
+        <w:t>personale</w:t>
       </w:r>
       <w:proofErr w:type="spellEnd"/>
       <w:r>
@@ -503,30 +458,6 @@
       <w:proofErr w:type="spellStart"/>
       <w:r>
         <w:t>preferate</w:t>
-      </w:r>
-      <w:proofErr w:type="spellEnd"/>
-      <w:r>
-        <w:t xml:space="preserve">, </w:t>
-      </w:r>
-      <w:proofErr w:type="spellStart"/>
-      <w:r>
-        <w:t>postari</w:t>
-      </w:r>
-      <w:proofErr w:type="spellEnd"/>
-      <w:r>
-        <w:t xml:space="preserve"> pe </w:t>
-      </w:r>
-      <w:proofErr w:type="spellStart"/>
-      <w:r>
-        <w:t>pagina</w:t>
-      </w:r>
-      <w:proofErr w:type="spellEnd"/>
-      <w:r>
-        <w:t xml:space="preserve"> </w:t>
-      </w:r>
-      <w:proofErr w:type="spellStart"/>
-      <w:r>
-        <w:t>proprie</w:t>
       </w:r>
       <w:proofErr w:type="spellEnd"/>
       <w:r>
@@ -713,6 +644,14 @@
       </w:r>
       <w:proofErr w:type="spellEnd"/>
       <w:r>
+        <w:t>/</w:t>
+      </w:r>
+      <w:proofErr w:type="spellStart"/>
+      <w:r>
+        <w:t>ratinguri</w:t>
+      </w:r>
+      <w:proofErr w:type="spellEnd"/>
+      <w:r>
         <w:t xml:space="preserve"> </w:t>
       </w:r>
       <w:proofErr w:type="spellStart"/>
@@ -985,31 +924,10 @@
       </w:r>
       <w:proofErr w:type="spellEnd"/>
       <w:r>
-        <w:t xml:space="preserve">, </w:t>
-      </w:r>
-      <w:proofErr w:type="spellStart"/>
-      <w:r>
-        <w:t>postarilor</w:t>
-      </w:r>
-      <w:proofErr w:type="spellEnd"/>
-      <w:r>
-        <w:t xml:space="preserve"> </w:t>
-      </w:r>
-      <w:proofErr w:type="spellStart"/>
-      <w:r>
-        <w:t>unui</w:t>
-      </w:r>
-      <w:proofErr w:type="spellEnd"/>
-      <w:r>
-        <w:t xml:space="preserve"> </w:t>
-      </w:r>
-      <w:proofErr w:type="spellStart"/>
-      <w:r>
-        <w:t>utilizator</w:t>
-      </w:r>
-      <w:proofErr w:type="spellEnd"/>
-      <w:r>
-        <w:t xml:space="preserve">, </w:t>
+        <w:t>,</w:t>
+      </w:r>
+      <w:r>
+        <w:t xml:space="preserve"> </w:t>
       </w:r>
       <w:proofErr w:type="spellStart"/>
       <w:r>
@@ -1285,6 +1203,7 @@
     <w:p/>
     <w:p/>
     <w:p/>
+    <w:p/>
     <w:p>
       <w:proofErr w:type="spellStart"/>
       <w:r>
@@ -1319,10 +1238,10 @@
           <w:noProof/>
         </w:rPr>
         <w:drawing>
-          <wp:inline distT="0" distB="0" distL="0" distR="0" wp14:anchorId="747B845A" wp14:editId="45727685">
+          <wp:inline distT="0" distB="0" distL="0" distR="0" wp14:anchorId="3B49CC49" wp14:editId="22C283DC">
             <wp:extent cx="5943600" cy="5366385"/>
             <wp:effectExtent l="0" t="0" r="0" b="5715"/>
-            <wp:docPr id="1" name="Picture 1"/>
+            <wp:docPr id="3" name="Picture 3"/>
             <wp:cNvGraphicFramePr>
               <a:graphicFrameLocks xmlns:a="http://schemas.openxmlformats.org/drawingml/2006/main" noChangeAspect="1"/>
             </wp:cNvGraphicFramePr>
@@ -1330,7 +1249,7 @@
               <a:graphicData uri="http://schemas.openxmlformats.org/drawingml/2006/picture">
                 <pic:pic xmlns:pic="http://schemas.openxmlformats.org/drawingml/2006/picture">
                   <pic:nvPicPr>
-                    <pic:cNvPr id="1" name="Picture 1"/>
+                    <pic:cNvPr id="3" name="Picture 3"/>
                     <pic:cNvPicPr/>
                   </pic:nvPicPr>
                   <pic:blipFill>
@@ -1398,7 +1317,15 @@
       </w:r>
       <w:proofErr w:type="spellEnd"/>
       <w:r>
-        <w:t xml:space="preserve">: practice </w:t>
+        <w:t xml:space="preserve">: </w:t>
+      </w:r>
+      <w:proofErr w:type="spellStart"/>
+      <w:r>
+        <w:t>practic</w:t>
+      </w:r>
+      <w:proofErr w:type="spellEnd"/>
+      <w:r>
+        <w:t xml:space="preserve"> </w:t>
       </w:r>
       <w:proofErr w:type="spellStart"/>
       <w:r>
@@ -1728,37 +1655,51 @@
     <w:p>
       <w:r>
         <w:tab/>
-      </w:r>
-      <w:proofErr w:type="spellStart"/>
-      <w:r>
-        <w:t>Jocurile</w:t>
-      </w:r>
-      <w:proofErr w:type="spellEnd"/>
-      <w:r>
-        <w:t xml:space="preserve"> </w:t>
-      </w:r>
-      <w:r>
-        <w:t xml:space="preserve">de pe site </w:t>
-      </w:r>
-      <w:proofErr w:type="spellStart"/>
-      <w:r>
-        <w:t>vor</w:t>
-      </w:r>
-      <w:proofErr w:type="spellEnd"/>
-      <w:r>
-        <w:t xml:space="preserve"> fi </w:t>
-      </w:r>
-      <w:proofErr w:type="spellStart"/>
-      <w:r>
-        <w:t>actualizate</w:t>
-      </w:r>
-      <w:proofErr w:type="spellEnd"/>
-      <w:r>
-        <w:t xml:space="preserve"> in mod automat de </w:t>
-      </w:r>
-      <w:proofErr w:type="spellStart"/>
-      <w:r>
-        <w:t>catre</w:t>
+        <w:t xml:space="preserve">Un </w:t>
+      </w:r>
+      <w:proofErr w:type="spellStart"/>
+      <w:r>
+        <w:t>utilizator</w:t>
+      </w:r>
+      <w:proofErr w:type="spellEnd"/>
+      <w:r>
+        <w:t xml:space="preserve"> </w:t>
+      </w:r>
+      <w:proofErr w:type="spellStart"/>
+      <w:r>
+        <w:t>poate</w:t>
+      </w:r>
+      <w:proofErr w:type="spellEnd"/>
+      <w:r>
+        <w:t xml:space="preserve"> </w:t>
+      </w:r>
+      <w:proofErr w:type="spellStart"/>
+      <w:r>
+        <w:t>sa</w:t>
+      </w:r>
+      <w:proofErr w:type="spellEnd"/>
+      <w:r>
+        <w:t xml:space="preserve"> </w:t>
+      </w:r>
+      <w:proofErr w:type="spellStart"/>
+      <w:r>
+        <w:t>faca</w:t>
+      </w:r>
+      <w:proofErr w:type="spellEnd"/>
+      <w:r>
+        <w:t xml:space="preserve"> </w:t>
+      </w:r>
+      <w:proofErr w:type="spellStart"/>
+      <w:r>
+        <w:t>recenzii</w:t>
+      </w:r>
+      <w:proofErr w:type="spellEnd"/>
+      <w:r>
+        <w:t xml:space="preserve"> </w:t>
+      </w:r>
+      <w:proofErr w:type="spellStart"/>
+      <w:r>
+        <w:t>pentru</w:t>
       </w:r>
       <w:proofErr w:type="spellEnd"/>
       <w:r>
@@ -1766,28 +1707,198 @@
       </w:r>
       <w:proofErr w:type="spellStart"/>
       <w:r>
-        <w:t>serviciu</w:t>
-      </w:r>
-      <w:proofErr w:type="spellEnd"/>
-      <w:r>
-        <w:t xml:space="preserve"> extern, </w:t>
-      </w:r>
-      <w:proofErr w:type="spellStart"/>
-      <w:r>
-        <w:t>sau</w:t>
-      </w:r>
-      <w:proofErr w:type="spellEnd"/>
-      <w:r>
-        <w:t xml:space="preserve"> </w:t>
-      </w:r>
-      <w:proofErr w:type="spellStart"/>
-      <w:r>
-        <w:t>alternativ</w:t>
-      </w:r>
-      <w:proofErr w:type="spellEnd"/>
+        <w:t>anumit</w:t>
+      </w:r>
+      <w:proofErr w:type="spellEnd"/>
+      <w:r>
+        <w:t xml:space="preserve"> </w:t>
+      </w:r>
+      <w:proofErr w:type="spellStart"/>
+      <w:r>
+        <w:t>joc</w:t>
+      </w:r>
+      <w:proofErr w:type="spellEnd"/>
+      <w:r>
+        <w:t xml:space="preserve">, </w:t>
+      </w:r>
+      <w:proofErr w:type="spellStart"/>
+      <w:r>
+        <w:t>sa</w:t>
+      </w:r>
+      <w:proofErr w:type="spellEnd"/>
+      <w:r>
+        <w:t xml:space="preserve"> </w:t>
+      </w:r>
+      <w:proofErr w:type="spellStart"/>
+      <w:r>
+        <w:t>interactioneze</w:t>
+      </w:r>
+      <w:proofErr w:type="spellEnd"/>
+      <w:r>
+        <w:t xml:space="preserve"> cu </w:t>
+      </w:r>
+      <w:proofErr w:type="spellStart"/>
+      <w:r>
+        <w:t>recenziile</w:t>
+      </w:r>
+      <w:proofErr w:type="spellEnd"/>
+      <w:r>
+        <w:t xml:space="preserve"> </w:t>
+      </w:r>
+      <w:proofErr w:type="spellStart"/>
+      <w:r>
+        <w:t>altor</w:t>
+      </w:r>
+      <w:proofErr w:type="spellEnd"/>
+      <w:r>
+        <w:t xml:space="preserve"> </w:t>
+      </w:r>
+      <w:proofErr w:type="spellStart"/>
+      <w:proofErr w:type="gramStart"/>
+      <w:r>
+        <w:t>utilizator</w:t>
+      </w:r>
+      <w:proofErr w:type="spellEnd"/>
+      <w:r>
+        <w:t>(</w:t>
+      </w:r>
+      <w:proofErr w:type="spellStart"/>
+      <w:proofErr w:type="gramEnd"/>
+      <w:r>
+        <w:t>sa</w:t>
+      </w:r>
+      <w:proofErr w:type="spellEnd"/>
+      <w:r>
+        <w:t xml:space="preserve"> </w:t>
+      </w:r>
+      <w:proofErr w:type="spellStart"/>
+      <w:r>
+        <w:t>dea</w:t>
+      </w:r>
+      <w:proofErr w:type="spellEnd"/>
+      <w:r>
+        <w:t xml:space="preserve"> like, comment), </w:t>
+      </w:r>
+      <w:proofErr w:type="spellStart"/>
+      <w:r>
+        <w:t>sa</w:t>
+      </w:r>
+      <w:proofErr w:type="spellEnd"/>
+      <w:r>
+        <w:t xml:space="preserve"> </w:t>
+      </w:r>
+      <w:proofErr w:type="spellStart"/>
+      <w:r>
+        <w:t>dea</w:t>
+      </w:r>
+      <w:proofErr w:type="spellEnd"/>
+      <w:r>
+        <w:t xml:space="preserve"> follow </w:t>
+      </w:r>
+      <w:proofErr w:type="spellStart"/>
+      <w:r>
+        <w:t>unui</w:t>
+      </w:r>
+      <w:proofErr w:type="spellEnd"/>
+      <w:r>
+        <w:t xml:space="preserve"> </w:t>
+      </w:r>
+      <w:proofErr w:type="spellStart"/>
+      <w:r>
+        <w:t>utilizator</w:t>
+      </w:r>
+      <w:proofErr w:type="spellEnd"/>
+      <w:r>
+        <w:t xml:space="preserve">, </w:t>
+      </w:r>
+      <w:proofErr w:type="spellStart"/>
+      <w:r>
+        <w:t>sa-i</w:t>
+      </w:r>
+      <w:proofErr w:type="spellEnd"/>
+      <w:r>
+        <w:t xml:space="preserve"> </w:t>
+      </w:r>
+      <w:proofErr w:type="spellStart"/>
+      <w:r>
+        <w:t>trimita</w:t>
+      </w:r>
+      <w:proofErr w:type="spellEnd"/>
+      <w:r>
+        <w:t xml:space="preserve"> un </w:t>
+      </w:r>
+      <w:proofErr w:type="spellStart"/>
+      <w:r>
+        <w:t>mesaj</w:t>
+      </w:r>
+      <w:proofErr w:type="spellEnd"/>
+      <w:r>
+        <w:t>.</w:t>
+      </w:r>
     </w:p>
     <w:p>
       <w:r>
+        <w:tab/>
+      </w:r>
+      <w:proofErr w:type="spellStart"/>
+      <w:r>
+        <w:t>Jocurile</w:t>
+      </w:r>
+      <w:proofErr w:type="spellEnd"/>
+      <w:r>
+        <w:t xml:space="preserve"> </w:t>
+      </w:r>
+      <w:r>
+        <w:t xml:space="preserve">de pe site </w:t>
+      </w:r>
+      <w:proofErr w:type="spellStart"/>
+      <w:r>
+        <w:t>vor</w:t>
+      </w:r>
+      <w:proofErr w:type="spellEnd"/>
+      <w:r>
+        <w:t xml:space="preserve"> fi </w:t>
+      </w:r>
+      <w:proofErr w:type="spellStart"/>
+      <w:r>
+        <w:t>actualizate</w:t>
+      </w:r>
+      <w:proofErr w:type="spellEnd"/>
+      <w:r>
+        <w:t xml:space="preserve"> in mod automat de </w:t>
+      </w:r>
+      <w:proofErr w:type="spellStart"/>
+      <w:r>
+        <w:t>catre</w:t>
+      </w:r>
+      <w:proofErr w:type="spellEnd"/>
+      <w:r>
+        <w:t xml:space="preserve"> un </w:t>
+      </w:r>
+      <w:proofErr w:type="spellStart"/>
+      <w:r>
+        <w:t>serviciu</w:t>
+      </w:r>
+      <w:proofErr w:type="spellEnd"/>
+      <w:r>
+        <w:t xml:space="preserve"> extern, </w:t>
+      </w:r>
+      <w:proofErr w:type="spellStart"/>
+      <w:r>
+        <w:t>sau</w:t>
+      </w:r>
+      <w:proofErr w:type="spellEnd"/>
+      <w:r>
+        <w:t xml:space="preserve"> </w:t>
+      </w:r>
+      <w:proofErr w:type="spellStart"/>
+      <w:r>
+        <w:t>alternativ</w:t>
+      </w:r>
+      <w:proofErr w:type="spellEnd"/>
+    </w:p>
+    <w:p>
+      <w:r>
         <w:t xml:space="preserve">manual de </w:t>
       </w:r>
       <w:proofErr w:type="spellStart"/>
@@ -1799,6 +1910,1209 @@
         <w:t xml:space="preserve"> administrator.</w:t>
       </w:r>
     </w:p>
+    <w:p/>
+    <w:p>
+      <w:r>
+        <w:t xml:space="preserve">Pasul 2. </w:t>
+      </w:r>
+      <w:proofErr w:type="spellStart"/>
+      <w:r>
+        <w:t>Popularea</w:t>
+      </w:r>
+      <w:proofErr w:type="spellEnd"/>
+      <w:r>
+        <w:t xml:space="preserve"> </w:t>
+      </w:r>
+      <w:proofErr w:type="spellStart"/>
+      <w:r>
+        <w:t>bazei</w:t>
+      </w:r>
+      <w:proofErr w:type="spellEnd"/>
+      <w:r>
+        <w:t xml:space="preserve"> de date</w:t>
+      </w:r>
+    </w:p>
+    <w:p>
+      <w:proofErr w:type="spellStart"/>
+      <w:r>
+        <w:t>Baza</w:t>
+      </w:r>
+      <w:proofErr w:type="spellEnd"/>
+      <w:r>
+        <w:t xml:space="preserve"> de date </w:t>
+      </w:r>
+      <w:proofErr w:type="spellStart"/>
+      <w:r>
+        <w:t>ar</w:t>
+      </w:r>
+      <w:proofErr w:type="spellEnd"/>
+      <w:r>
+        <w:t xml:space="preserve"> </w:t>
+      </w:r>
+      <w:proofErr w:type="spellStart"/>
+      <w:r>
+        <w:t>putea</w:t>
+      </w:r>
+      <w:proofErr w:type="spellEnd"/>
+      <w:r>
+        <w:t xml:space="preserve"> fi </w:t>
+      </w:r>
+      <w:proofErr w:type="spellStart"/>
+      <w:r>
+        <w:t>populata</w:t>
+      </w:r>
+      <w:proofErr w:type="spellEnd"/>
+      <w:r>
+        <w:t xml:space="preserve"> cu </w:t>
+      </w:r>
+      <w:proofErr w:type="spellStart"/>
+      <w:r>
+        <w:t>utilizatori</w:t>
+      </w:r>
+      <w:proofErr w:type="spellEnd"/>
+      <w:r>
+        <w:t xml:space="preserve">, </w:t>
+      </w:r>
+      <w:proofErr w:type="spellStart"/>
+      <w:r>
+        <w:t>jocuri</w:t>
+      </w:r>
+      <w:proofErr w:type="spellEnd"/>
+      <w:r>
+        <w:t>.</w:t>
+      </w:r>
+      <w:r>
+        <w:br/>
+      </w:r>
+      <w:proofErr w:type="spellStart"/>
+      <w:r>
+        <w:t>Recenziile</w:t>
+      </w:r>
+      <w:proofErr w:type="spellEnd"/>
+      <w:r>
+        <w:t xml:space="preserve"> sunt create de </w:t>
+      </w:r>
+      <w:proofErr w:type="spellStart"/>
+      <w:r>
+        <w:t>catre</w:t>
+      </w:r>
+      <w:proofErr w:type="spellEnd"/>
+      <w:r>
+        <w:t xml:space="preserve"> </w:t>
+      </w:r>
+      <w:proofErr w:type="spellStart"/>
+      <w:r>
+        <w:t>utilizatori</w:t>
+      </w:r>
+      <w:proofErr w:type="spellEnd"/>
+      <w:r>
+        <w:t xml:space="preserve">. </w:t>
+      </w:r>
+      <w:proofErr w:type="spellStart"/>
+      <w:r>
+        <w:t>Fiecare</w:t>
+      </w:r>
+      <w:proofErr w:type="spellEnd"/>
+      <w:r>
+        <w:t xml:space="preserve"> </w:t>
+      </w:r>
+      <w:proofErr w:type="spellStart"/>
+      <w:r>
+        <w:t>recenzie</w:t>
+      </w:r>
+      <w:proofErr w:type="spellEnd"/>
+      <w:r>
+        <w:t xml:space="preserve"> </w:t>
+      </w:r>
+      <w:proofErr w:type="spellStart"/>
+      <w:r>
+        <w:t>este</w:t>
+      </w:r>
+      <w:proofErr w:type="spellEnd"/>
+      <w:r>
+        <w:t xml:space="preserve"> </w:t>
+      </w:r>
+      <w:proofErr w:type="spellStart"/>
+      <w:r>
+        <w:t>identificata</w:t>
+      </w:r>
+      <w:proofErr w:type="spellEnd"/>
+      <w:r>
+        <w:t xml:space="preserve"> in mod </w:t>
+      </w:r>
+      <w:proofErr w:type="spellStart"/>
+      <w:proofErr w:type="gramStart"/>
+      <w:r>
+        <w:t>unic</w:t>
+      </w:r>
+      <w:proofErr w:type="spellEnd"/>
+      <w:r>
+        <w:t>(</w:t>
+      </w:r>
+      <w:proofErr w:type="gramEnd"/>
+      <w:r>
+        <w:t xml:space="preserve">o </w:t>
+      </w:r>
+      <w:proofErr w:type="spellStart"/>
+      <w:r>
+        <w:t>recenzie</w:t>
+      </w:r>
+      <w:proofErr w:type="spellEnd"/>
+      <w:r>
+        <w:t xml:space="preserve"> </w:t>
+      </w:r>
+      <w:proofErr w:type="spellStart"/>
+      <w:r>
+        <w:t>apartine</w:t>
+      </w:r>
+      <w:proofErr w:type="spellEnd"/>
+      <w:r>
+        <w:t xml:space="preserve"> </w:t>
+      </w:r>
+      <w:proofErr w:type="spellStart"/>
+      <w:r>
+        <w:t>unui</w:t>
+      </w:r>
+      <w:proofErr w:type="spellEnd"/>
+      <w:r>
+        <w:t xml:space="preserve"> </w:t>
+      </w:r>
+      <w:proofErr w:type="spellStart"/>
+      <w:r>
+        <w:t>anumit</w:t>
+      </w:r>
+      <w:proofErr w:type="spellEnd"/>
+      <w:r>
+        <w:t xml:space="preserve"> </w:t>
+      </w:r>
+      <w:proofErr w:type="spellStart"/>
+      <w:r>
+        <w:t>utilizator</w:t>
+      </w:r>
+      <w:proofErr w:type="spellEnd"/>
+      <w:r>
+        <w:t>).</w:t>
+      </w:r>
+      <w:r>
+        <w:br/>
+        <w:t xml:space="preserve">De </w:t>
+      </w:r>
+      <w:proofErr w:type="spellStart"/>
+      <w:r>
+        <w:t>asemenea</w:t>
+      </w:r>
+      <w:proofErr w:type="spellEnd"/>
+      <w:r>
+        <w:t xml:space="preserve">, </w:t>
+      </w:r>
+      <w:proofErr w:type="spellStart"/>
+      <w:r>
+        <w:t>mesajele</w:t>
+      </w:r>
+      <w:proofErr w:type="spellEnd"/>
+      <w:r>
+        <w:t xml:space="preserve"> sunt </w:t>
+      </w:r>
+      <w:proofErr w:type="spellStart"/>
+      <w:r>
+        <w:t>trimise</w:t>
+      </w:r>
+      <w:proofErr w:type="spellEnd"/>
+      <w:r>
+        <w:t xml:space="preserve"> de la un </w:t>
+      </w:r>
+      <w:proofErr w:type="spellStart"/>
+      <w:r>
+        <w:t>utilizator</w:t>
+      </w:r>
+      <w:proofErr w:type="spellEnd"/>
+      <w:r>
+        <w:t xml:space="preserve"> la </w:t>
+      </w:r>
+      <w:proofErr w:type="spellStart"/>
+      <w:r>
+        <w:t>altul</w:t>
+      </w:r>
+      <w:proofErr w:type="spellEnd"/>
+      <w:r>
+        <w:t>(</w:t>
+      </w:r>
+      <w:proofErr w:type="spellStart"/>
+      <w:r>
+        <w:t>fiecare</w:t>
+      </w:r>
+      <w:proofErr w:type="spellEnd"/>
+      <w:r>
+        <w:t xml:space="preserve"> </w:t>
+      </w:r>
+      <w:proofErr w:type="spellStart"/>
+      <w:r>
+        <w:t>utilizator</w:t>
+      </w:r>
+      <w:proofErr w:type="spellEnd"/>
+      <w:r>
+        <w:t xml:space="preserve"> </w:t>
+      </w:r>
+      <w:proofErr w:type="spellStart"/>
+      <w:r>
+        <w:t>isi</w:t>
+      </w:r>
+      <w:proofErr w:type="spellEnd"/>
+      <w:r>
+        <w:t xml:space="preserve"> </w:t>
+      </w:r>
+      <w:proofErr w:type="spellStart"/>
+      <w:r>
+        <w:t>va</w:t>
+      </w:r>
+      <w:proofErr w:type="spellEnd"/>
+      <w:r>
+        <w:t xml:space="preserve"> </w:t>
+      </w:r>
+      <w:proofErr w:type="spellStart"/>
+      <w:r>
+        <w:t>putea</w:t>
+      </w:r>
+      <w:proofErr w:type="spellEnd"/>
+      <w:r>
+        <w:t xml:space="preserve"> </w:t>
+      </w:r>
+      <w:proofErr w:type="spellStart"/>
+      <w:r>
+        <w:t>vedea</w:t>
+      </w:r>
+      <w:proofErr w:type="spellEnd"/>
+      <w:r>
+        <w:t xml:space="preserve"> </w:t>
+      </w:r>
+      <w:proofErr w:type="spellStart"/>
+      <w:r>
+        <w:t>mesajele</w:t>
+      </w:r>
+      <w:proofErr w:type="spellEnd"/>
+      <w:r>
+        <w:t xml:space="preserve"> </w:t>
+      </w:r>
+      <w:proofErr w:type="spellStart"/>
+      <w:r>
+        <w:t>primite</w:t>
+      </w:r>
+      <w:proofErr w:type="spellEnd"/>
+      <w:r>
+        <w:t xml:space="preserve"> </w:t>
+      </w:r>
+      <w:proofErr w:type="spellStart"/>
+      <w:r>
+        <w:t>si</w:t>
+      </w:r>
+      <w:proofErr w:type="spellEnd"/>
+      <w:r>
+        <w:t xml:space="preserve"> </w:t>
+      </w:r>
+      <w:proofErr w:type="spellStart"/>
+      <w:r>
+        <w:t>trimise</w:t>
+      </w:r>
+      <w:proofErr w:type="spellEnd"/>
+      <w:r>
+        <w:t xml:space="preserve"> pe o </w:t>
+      </w:r>
+      <w:proofErr w:type="spellStart"/>
+      <w:r>
+        <w:t>anumita</w:t>
+      </w:r>
+      <w:proofErr w:type="spellEnd"/>
+      <w:r>
+        <w:t xml:space="preserve"> </w:t>
+      </w:r>
+      <w:proofErr w:type="spellStart"/>
+      <w:r>
+        <w:t>perioada</w:t>
+      </w:r>
+      <w:proofErr w:type="spellEnd"/>
+      <w:r>
+        <w:t xml:space="preserve"> de </w:t>
+      </w:r>
+      <w:proofErr w:type="spellStart"/>
+      <w:r>
+        <w:t>timp</w:t>
+      </w:r>
+      <w:proofErr w:type="spellEnd"/>
+      <w:r>
+        <w:t>)</w:t>
+      </w:r>
+    </w:p>
+    <w:p>
+      <w:r>
+        <w:t xml:space="preserve">Un </w:t>
+      </w:r>
+      <w:proofErr w:type="spellStart"/>
+      <w:r>
+        <w:t>joc</w:t>
+      </w:r>
+      <w:proofErr w:type="spellEnd"/>
+      <w:r>
+        <w:t xml:space="preserve"> </w:t>
+      </w:r>
+      <w:proofErr w:type="spellStart"/>
+      <w:r>
+        <w:t>poate</w:t>
+      </w:r>
+      <w:proofErr w:type="spellEnd"/>
+      <w:r>
+        <w:t xml:space="preserve"> fi </w:t>
+      </w:r>
+      <w:proofErr w:type="spellStart"/>
+      <w:r>
+        <w:t>jucat</w:t>
+      </w:r>
+      <w:proofErr w:type="spellEnd"/>
+      <w:r>
+        <w:t xml:space="preserve"> de </w:t>
+      </w:r>
+      <w:proofErr w:type="spellStart"/>
+      <w:r>
+        <w:t>catre</w:t>
+      </w:r>
+      <w:proofErr w:type="spellEnd"/>
+      <w:r>
+        <w:t xml:space="preserve"> </w:t>
+      </w:r>
+      <w:proofErr w:type="spellStart"/>
+      <w:r>
+        <w:t>mai</w:t>
+      </w:r>
+      <w:proofErr w:type="spellEnd"/>
+      <w:r>
+        <w:t xml:space="preserve"> multi </w:t>
+      </w:r>
+      <w:proofErr w:type="spellStart"/>
+      <w:r>
+        <w:t>utilizatori</w:t>
+      </w:r>
+      <w:proofErr w:type="spellEnd"/>
+      <w:r>
+        <w:t xml:space="preserve">. De </w:t>
+      </w:r>
+      <w:proofErr w:type="spellStart"/>
+      <w:r>
+        <w:t>asemenea</w:t>
+      </w:r>
+      <w:proofErr w:type="spellEnd"/>
+      <w:r>
+        <w:t xml:space="preserve">, un </w:t>
+      </w:r>
+      <w:proofErr w:type="spellStart"/>
+      <w:r>
+        <w:t>utilizator</w:t>
+      </w:r>
+      <w:proofErr w:type="spellEnd"/>
+      <w:r>
+        <w:t xml:space="preserve"> </w:t>
+      </w:r>
+      <w:proofErr w:type="spellStart"/>
+      <w:r>
+        <w:t>poate</w:t>
+      </w:r>
+      <w:proofErr w:type="spellEnd"/>
+      <w:r>
+        <w:t xml:space="preserve"> </w:t>
+      </w:r>
+      <w:proofErr w:type="spellStart"/>
+      <w:r>
+        <w:t>juca</w:t>
+      </w:r>
+      <w:proofErr w:type="spellEnd"/>
+      <w:r>
+        <w:t xml:space="preserve"> </w:t>
+      </w:r>
+      <w:proofErr w:type="spellStart"/>
+      <w:r>
+        <w:t>mai</w:t>
+      </w:r>
+      <w:proofErr w:type="spellEnd"/>
+      <w:r>
+        <w:t xml:space="preserve"> </w:t>
+      </w:r>
+      <w:proofErr w:type="spellStart"/>
+      <w:r>
+        <w:t>multe</w:t>
+      </w:r>
+      <w:proofErr w:type="spellEnd"/>
+      <w:r>
+        <w:t xml:space="preserve"> </w:t>
+      </w:r>
+      <w:proofErr w:type="spellStart"/>
+      <w:r>
+        <w:t>jocuri</w:t>
+      </w:r>
+      <w:proofErr w:type="spellEnd"/>
+      <w:r>
+        <w:t>.</w:t>
+      </w:r>
+    </w:p>
+    <w:p>
+      <w:proofErr w:type="spellStart"/>
+      <w:r>
+        <w:t>Metoda</w:t>
+      </w:r>
+      <w:proofErr w:type="spellEnd"/>
+      <w:r>
+        <w:t xml:space="preserve"> de </w:t>
+      </w:r>
+      <w:proofErr w:type="spellStart"/>
+      <w:r>
+        <w:t>populare</w:t>
+      </w:r>
+      <w:proofErr w:type="spellEnd"/>
+      <w:r>
+        <w:t xml:space="preserve">: </w:t>
+      </w:r>
+      <w:proofErr w:type="spellStart"/>
+      <w:r>
+        <w:t>fisiere</w:t>
+      </w:r>
+      <w:proofErr w:type="spellEnd"/>
+      <w:r>
+        <w:t xml:space="preserve"> CSV</w:t>
+      </w:r>
+      <w:r>
+        <w:t xml:space="preserve"> (LOAD CSV, APOC </w:t>
+      </w:r>
+      <w:proofErr w:type="spellStart"/>
+      <w:r>
+        <w:t>sau</w:t>
+      </w:r>
+      <w:proofErr w:type="spellEnd"/>
+      <w:r>
+        <w:t xml:space="preserve"> neo4j-admin tool)</w:t>
+      </w:r>
+    </w:p>
+    <w:p>
+      <w:r>
+        <w:t xml:space="preserve">Pasul </w:t>
+      </w:r>
+      <w:r>
+        <w:t xml:space="preserve">3. </w:t>
+      </w:r>
+      <w:proofErr w:type="spellStart"/>
+      <w:r>
+        <w:t>Intrebari</w:t>
+      </w:r>
+      <w:proofErr w:type="spellEnd"/>
+      <w:r>
+        <w:t xml:space="preserve"> </w:t>
+      </w:r>
+      <w:proofErr w:type="spellStart"/>
+      <w:r>
+        <w:t>ce</w:t>
+      </w:r>
+      <w:proofErr w:type="spellEnd"/>
+      <w:r>
+        <w:t xml:space="preserve"> pot fi </w:t>
+      </w:r>
+      <w:proofErr w:type="spellStart"/>
+      <w:r>
+        <w:t>adresate</w:t>
+      </w:r>
+      <w:proofErr w:type="spellEnd"/>
+      <w:r>
+        <w:t xml:space="preserve"> </w:t>
+      </w:r>
+      <w:proofErr w:type="spellStart"/>
+      <w:r>
+        <w:t>domeniului</w:t>
+      </w:r>
+      <w:proofErr w:type="spellEnd"/>
+      <w:r>
+        <w:t>.</w:t>
+      </w:r>
+    </w:p>
+    <w:p>
+      <w:r>
+        <w:t xml:space="preserve">Ce </w:t>
+      </w:r>
+      <w:proofErr w:type="spellStart"/>
+      <w:r>
+        <w:t>jocuri</w:t>
+      </w:r>
+      <w:proofErr w:type="spellEnd"/>
+      <w:r>
+        <w:t xml:space="preserve"> se </w:t>
+      </w:r>
+      <w:proofErr w:type="spellStart"/>
+      <w:r>
+        <w:t>joaca</w:t>
+      </w:r>
+      <w:proofErr w:type="spellEnd"/>
+      <w:r>
+        <w:t xml:space="preserve"> un </w:t>
+      </w:r>
+      <w:proofErr w:type="spellStart"/>
+      <w:r>
+        <w:t>utilizator</w:t>
+      </w:r>
+      <w:proofErr w:type="spellEnd"/>
+      <w:r>
+        <w:t>?</w:t>
+      </w:r>
+    </w:p>
+    <w:p>
+      <w:r>
+        <w:t xml:space="preserve">Care </w:t>
+      </w:r>
+      <w:proofErr w:type="spellStart"/>
+      <w:r>
+        <w:t>jocuri</w:t>
+      </w:r>
+      <w:proofErr w:type="spellEnd"/>
+      <w:r>
+        <w:t xml:space="preserve"> ale </w:t>
+      </w:r>
+      <w:proofErr w:type="spellStart"/>
+      <w:r>
+        <w:t>unui</w:t>
+      </w:r>
+      <w:proofErr w:type="spellEnd"/>
+      <w:r>
+        <w:t xml:space="preserve"> </w:t>
+      </w:r>
+      <w:proofErr w:type="spellStart"/>
+      <w:r>
+        <w:t>anumit</w:t>
+      </w:r>
+      <w:proofErr w:type="spellEnd"/>
+      <w:r>
+        <w:t xml:space="preserve"> </w:t>
+      </w:r>
+      <w:proofErr w:type="spellStart"/>
+      <w:r>
+        <w:t>utilizator</w:t>
+      </w:r>
+      <w:proofErr w:type="spellEnd"/>
+      <w:r>
+        <w:t xml:space="preserve"> sunt de </w:t>
+      </w:r>
+      <w:proofErr w:type="spellStart"/>
+      <w:r>
+        <w:t>genul</w:t>
+      </w:r>
+      <w:proofErr w:type="spellEnd"/>
+      <w:r>
+        <w:t xml:space="preserve"> X?</w:t>
+      </w:r>
+    </w:p>
+    <w:p>
+      <w:r>
+        <w:t xml:space="preserve">De cine </w:t>
+      </w:r>
+      <w:proofErr w:type="spellStart"/>
+      <w:r>
+        <w:t>este</w:t>
+      </w:r>
+      <w:proofErr w:type="spellEnd"/>
+      <w:r>
+        <w:t xml:space="preserve"> </w:t>
+      </w:r>
+      <w:proofErr w:type="spellStart"/>
+      <w:r>
+        <w:t>urmarit</w:t>
+      </w:r>
+      <w:proofErr w:type="spellEnd"/>
+      <w:r>
+        <w:t xml:space="preserve"> un </w:t>
+      </w:r>
+      <w:proofErr w:type="spellStart"/>
+      <w:r>
+        <w:t>anumit</w:t>
+      </w:r>
+      <w:proofErr w:type="spellEnd"/>
+      <w:r>
+        <w:t xml:space="preserve"> </w:t>
+      </w:r>
+      <w:proofErr w:type="spellStart"/>
+      <w:r>
+        <w:t>utilizator</w:t>
+      </w:r>
+      <w:proofErr w:type="spellEnd"/>
+      <w:r>
+        <w:t xml:space="preserve">? Pe cine </w:t>
+      </w:r>
+      <w:proofErr w:type="spellStart"/>
+      <w:r>
+        <w:t>urmareste</w:t>
+      </w:r>
+      <w:proofErr w:type="spellEnd"/>
+      <w:r>
+        <w:t xml:space="preserve"> un </w:t>
+      </w:r>
+      <w:proofErr w:type="spellStart"/>
+      <w:r>
+        <w:t>utilizator</w:t>
+      </w:r>
+      <w:proofErr w:type="spellEnd"/>
+      <w:r>
+        <w:t>?</w:t>
+      </w:r>
+    </w:p>
+    <w:p>
+      <w:r>
+        <w:t xml:space="preserve">Care </w:t>
+      </w:r>
+      <w:proofErr w:type="spellStart"/>
+      <w:r>
+        <w:t>este</w:t>
+      </w:r>
+      <w:proofErr w:type="spellEnd"/>
+      <w:r>
+        <w:t xml:space="preserve"> </w:t>
+      </w:r>
+      <w:proofErr w:type="spellStart"/>
+      <w:r>
+        <w:t>cel</w:t>
+      </w:r>
+      <w:proofErr w:type="spellEnd"/>
+      <w:r>
+        <w:t xml:space="preserve"> </w:t>
+      </w:r>
+      <w:proofErr w:type="spellStart"/>
+      <w:r>
+        <w:t>mai</w:t>
+      </w:r>
+      <w:proofErr w:type="spellEnd"/>
+      <w:r>
+        <w:t xml:space="preserve"> popular </w:t>
+      </w:r>
+      <w:proofErr w:type="spellStart"/>
+      <w:r>
+        <w:t>joc</w:t>
+      </w:r>
+      <w:proofErr w:type="spellEnd"/>
+      <w:r>
+        <w:t>? (</w:t>
+      </w:r>
+      <w:proofErr w:type="spellStart"/>
+      <w:proofErr w:type="gramStart"/>
+      <w:r>
+        <w:t>jocul</w:t>
+      </w:r>
+      <w:proofErr w:type="spellEnd"/>
+      <w:proofErr w:type="gramEnd"/>
+      <w:r>
+        <w:t xml:space="preserve"> care </w:t>
+      </w:r>
+      <w:proofErr w:type="spellStart"/>
+      <w:r>
+        <w:t>este</w:t>
+      </w:r>
+      <w:proofErr w:type="spellEnd"/>
+      <w:r>
+        <w:t xml:space="preserve"> </w:t>
+      </w:r>
+      <w:proofErr w:type="spellStart"/>
+      <w:r>
+        <w:t>jucat</w:t>
+      </w:r>
+      <w:proofErr w:type="spellEnd"/>
+      <w:r>
+        <w:t xml:space="preserve"> de </w:t>
+      </w:r>
+      <w:proofErr w:type="spellStart"/>
+      <w:r>
+        <w:t>cei</w:t>
+      </w:r>
+      <w:proofErr w:type="spellEnd"/>
+      <w:r>
+        <w:t xml:space="preserve"> </w:t>
+      </w:r>
+      <w:proofErr w:type="spellStart"/>
+      <w:r>
+        <w:t>mai</w:t>
+      </w:r>
+      <w:proofErr w:type="spellEnd"/>
+      <w:r>
+        <w:t xml:space="preserve"> multi </w:t>
+      </w:r>
+      <w:proofErr w:type="spellStart"/>
+      <w:r>
+        <w:t>utilizatori</w:t>
+      </w:r>
+      <w:proofErr w:type="spellEnd"/>
+      <w:r>
+        <w:t>)</w:t>
+      </w:r>
+    </w:p>
+    <w:p>
+      <w:r>
+        <w:t xml:space="preserve">Care </w:t>
+      </w:r>
+      <w:proofErr w:type="spellStart"/>
+      <w:r>
+        <w:t>este</w:t>
+      </w:r>
+      <w:proofErr w:type="spellEnd"/>
+      <w:r>
+        <w:t xml:space="preserve"> </w:t>
+      </w:r>
+      <w:proofErr w:type="spellStart"/>
+      <w:r>
+        <w:t>jocul</w:t>
+      </w:r>
+      <w:proofErr w:type="spellEnd"/>
+      <w:r>
+        <w:t xml:space="preserve"> cu </w:t>
+      </w:r>
+      <w:proofErr w:type="spellStart"/>
+      <w:r>
+        <w:t>cel</w:t>
+      </w:r>
+      <w:proofErr w:type="spellEnd"/>
+      <w:r>
+        <w:t xml:space="preserve"> </w:t>
+      </w:r>
+      <w:proofErr w:type="spellStart"/>
+      <w:r>
+        <w:t>mai</w:t>
+      </w:r>
+      <w:proofErr w:type="spellEnd"/>
+      <w:r>
+        <w:t xml:space="preserve"> bun </w:t>
+      </w:r>
+      <w:proofErr w:type="spellStart"/>
+      <w:r>
+        <w:t>scor</w:t>
+      </w:r>
+      <w:proofErr w:type="spellEnd"/>
+      <w:r>
+        <w:t>? (</w:t>
+      </w:r>
+      <w:proofErr w:type="spellStart"/>
+      <w:proofErr w:type="gramStart"/>
+      <w:r>
+        <w:t>scorul</w:t>
+      </w:r>
+      <w:proofErr w:type="spellEnd"/>
+      <w:proofErr w:type="gramEnd"/>
+      <w:r>
+        <w:t xml:space="preserve"> </w:t>
+      </w:r>
+      <w:proofErr w:type="spellStart"/>
+      <w:r>
+        <w:t>este</w:t>
+      </w:r>
+      <w:proofErr w:type="spellEnd"/>
+      <w:r>
+        <w:t xml:space="preserve"> </w:t>
+      </w:r>
+      <w:proofErr w:type="spellStart"/>
+      <w:r>
+        <w:t>determinat</w:t>
+      </w:r>
+      <w:proofErr w:type="spellEnd"/>
+      <w:r>
+        <w:t xml:space="preserve"> de media </w:t>
+      </w:r>
+      <w:proofErr w:type="spellStart"/>
+      <w:r>
+        <w:t>tuturor</w:t>
+      </w:r>
+      <w:proofErr w:type="spellEnd"/>
+      <w:r>
+        <w:t xml:space="preserve"> </w:t>
+      </w:r>
+      <w:proofErr w:type="spellStart"/>
+      <w:r>
+        <w:t>ratingurilor</w:t>
+      </w:r>
+      <w:proofErr w:type="spellEnd"/>
+      <w:r>
+        <w:t xml:space="preserve"> </w:t>
+      </w:r>
+      <w:proofErr w:type="spellStart"/>
+      <w:r>
+        <w:t>acelui</w:t>
+      </w:r>
+      <w:proofErr w:type="spellEnd"/>
+      <w:r>
+        <w:t xml:space="preserve"> </w:t>
+      </w:r>
+      <w:proofErr w:type="spellStart"/>
+      <w:r>
+        <w:t>joc</w:t>
+      </w:r>
+      <w:proofErr w:type="spellEnd"/>
+      <w:r>
+        <w:t>) (</w:t>
+      </w:r>
+      <w:proofErr w:type="spellStart"/>
+      <w:r>
+        <w:t>aceasta</w:t>
+      </w:r>
+      <w:proofErr w:type="spellEnd"/>
+      <w:r>
+        <w:t xml:space="preserve"> </w:t>
+      </w:r>
+      <w:proofErr w:type="spellStart"/>
+      <w:r>
+        <w:t>intrebare</w:t>
+      </w:r>
+      <w:proofErr w:type="spellEnd"/>
+      <w:r>
+        <w:t xml:space="preserve"> </w:t>
+      </w:r>
+      <w:proofErr w:type="spellStart"/>
+      <w:r>
+        <w:t>poate</w:t>
+      </w:r>
+      <w:proofErr w:type="spellEnd"/>
+      <w:r>
+        <w:t xml:space="preserve"> fi </w:t>
+      </w:r>
+      <w:proofErr w:type="spellStart"/>
+      <w:r>
+        <w:t>considerata</w:t>
+      </w:r>
+      <w:proofErr w:type="spellEnd"/>
+      <w:r>
+        <w:t xml:space="preserve"> pe </w:t>
+      </w:r>
+      <w:proofErr w:type="spellStart"/>
+      <w:r>
+        <w:t>urmatoarele</w:t>
+      </w:r>
+      <w:proofErr w:type="spellEnd"/>
+      <w:r>
+        <w:t xml:space="preserve"> </w:t>
+      </w:r>
+      <w:proofErr w:type="spellStart"/>
+      <w:r>
+        <w:t>intervale</w:t>
+      </w:r>
+      <w:proofErr w:type="spellEnd"/>
+      <w:r>
+        <w:t xml:space="preserve"> de </w:t>
+      </w:r>
+      <w:proofErr w:type="spellStart"/>
+      <w:r>
+        <w:t>timp</w:t>
+      </w:r>
+      <w:proofErr w:type="spellEnd"/>
+      <w:r>
+        <w:t>: all-time, last week, las t month, last year etc.)</w:t>
+      </w:r>
+    </w:p>
+    <w:p>
+      <w:r>
+        <w:t xml:space="preserve">Care sunt </w:t>
+      </w:r>
+      <w:proofErr w:type="spellStart"/>
+      <w:r>
+        <w:t>mesajele</w:t>
+      </w:r>
+      <w:proofErr w:type="spellEnd"/>
+      <w:r>
+        <w:t xml:space="preserve"> </w:t>
+      </w:r>
+      <w:proofErr w:type="spellStart"/>
+      <w:r>
+        <w:t>trimise</w:t>
+      </w:r>
+      <w:proofErr w:type="spellEnd"/>
+      <w:r>
+        <w:t>/</w:t>
+      </w:r>
+      <w:proofErr w:type="spellStart"/>
+      <w:r>
+        <w:t>primite</w:t>
+      </w:r>
+      <w:proofErr w:type="spellEnd"/>
+      <w:r>
+        <w:t xml:space="preserve"> ale </w:t>
+      </w:r>
+      <w:proofErr w:type="spellStart"/>
+      <w:r>
+        <w:t>unui</w:t>
+      </w:r>
+      <w:proofErr w:type="spellEnd"/>
+      <w:r>
+        <w:t xml:space="preserve"> </w:t>
+      </w:r>
+      <w:proofErr w:type="spellStart"/>
+      <w:r>
+        <w:t>utilizator</w:t>
+      </w:r>
+      <w:proofErr w:type="spellEnd"/>
+      <w:r>
+        <w:t>? (</w:t>
+      </w:r>
+      <w:proofErr w:type="gramStart"/>
+      <w:r>
+        <w:t>pe</w:t>
+      </w:r>
+      <w:proofErr w:type="gramEnd"/>
+      <w:r>
+        <w:t xml:space="preserve"> o </w:t>
+      </w:r>
+      <w:proofErr w:type="spellStart"/>
+      <w:r>
+        <w:t>anumita</w:t>
+      </w:r>
+      <w:proofErr w:type="spellEnd"/>
+      <w:r>
+        <w:t xml:space="preserve"> </w:t>
+      </w:r>
+      <w:proofErr w:type="spellStart"/>
+      <w:r>
+        <w:t>perioada</w:t>
+      </w:r>
+      <w:proofErr w:type="spellEnd"/>
+      <w:r>
+        <w:t xml:space="preserve"> de </w:t>
+      </w:r>
+      <w:proofErr w:type="spellStart"/>
+      <w:r>
+        <w:t>timp</w:t>
+      </w:r>
+      <w:proofErr w:type="spellEnd"/>
+      <w:r>
+        <w:t xml:space="preserve">, de ex. 3 </w:t>
+      </w:r>
+      <w:proofErr w:type="spellStart"/>
+      <w:r>
+        <w:t>luni</w:t>
+      </w:r>
+      <w:proofErr w:type="spellEnd"/>
+      <w:r>
+        <w:t>)</w:t>
+      </w:r>
+    </w:p>
+    <w:p>
+      <w:proofErr w:type="gramStart"/>
+      <w:r>
+        <w:t xml:space="preserve">Care  </w:t>
+      </w:r>
+      <w:proofErr w:type="spellStart"/>
+      <w:r>
+        <w:t>este</w:t>
+      </w:r>
+      <w:proofErr w:type="spellEnd"/>
+      <w:proofErr w:type="gramEnd"/>
+      <w:r>
+        <w:t xml:space="preserve"> </w:t>
+      </w:r>
+      <w:proofErr w:type="spellStart"/>
+      <w:r>
+        <w:t>cea</w:t>
+      </w:r>
+      <w:proofErr w:type="spellEnd"/>
+      <w:r>
+        <w:t xml:space="preserve"> </w:t>
+      </w:r>
+      <w:proofErr w:type="spellStart"/>
+      <w:r>
+        <w:t>mai</w:t>
+      </w:r>
+      <w:proofErr w:type="spellEnd"/>
+      <w:r>
+        <w:t xml:space="preserve"> </w:t>
+      </w:r>
+      <w:proofErr w:type="spellStart"/>
+      <w:r>
+        <w:t>apreciata</w:t>
+      </w:r>
+      <w:proofErr w:type="spellEnd"/>
+      <w:r>
+        <w:t xml:space="preserve"> </w:t>
+      </w:r>
+      <w:proofErr w:type="spellStart"/>
+      <w:r>
+        <w:t>recenzie</w:t>
+      </w:r>
+      <w:proofErr w:type="spellEnd"/>
+      <w:r>
+        <w:t xml:space="preserve"> </w:t>
+      </w:r>
+      <w:proofErr w:type="spellStart"/>
+      <w:r>
+        <w:t>pentru</w:t>
+      </w:r>
+      <w:proofErr w:type="spellEnd"/>
+      <w:r>
+        <w:t xml:space="preserve"> un </w:t>
+      </w:r>
+      <w:proofErr w:type="spellStart"/>
+      <w:r>
+        <w:t>anumit</w:t>
+      </w:r>
+      <w:proofErr w:type="spellEnd"/>
+      <w:r>
+        <w:t xml:space="preserve"> </w:t>
+      </w:r>
+      <w:proofErr w:type="spellStart"/>
+      <w:r>
+        <w:t>joc</w:t>
+      </w:r>
+      <w:proofErr w:type="spellEnd"/>
+      <w:r>
+        <w:t>(</w:t>
+      </w:r>
+      <w:proofErr w:type="spellStart"/>
+      <w:r>
+        <w:t>sau</w:t>
+      </w:r>
+      <w:proofErr w:type="spellEnd"/>
+      <w:r>
+        <w:t xml:space="preserve"> </w:t>
+      </w:r>
+      <w:proofErr w:type="spellStart"/>
+      <w:r>
+        <w:t>cea</w:t>
+      </w:r>
+      <w:proofErr w:type="spellEnd"/>
+      <w:r>
+        <w:t xml:space="preserve"> </w:t>
+      </w:r>
+      <w:proofErr w:type="spellStart"/>
+      <w:r>
+        <w:t>mai</w:t>
+      </w:r>
+      <w:proofErr w:type="spellEnd"/>
+      <w:r>
+        <w:t xml:space="preserve"> </w:t>
+      </w:r>
+      <w:proofErr w:type="spellStart"/>
+      <w:r>
+        <w:t>slaba</w:t>
+      </w:r>
+      <w:proofErr w:type="spellEnd"/>
+      <w:r>
+        <w:t xml:space="preserve">, </w:t>
+      </w:r>
+      <w:proofErr w:type="spellStart"/>
+      <w:r>
+        <w:t>sau</w:t>
+      </w:r>
+      <w:proofErr w:type="spellEnd"/>
+      <w:r>
+        <w:t xml:space="preserve"> </w:t>
+      </w:r>
+      <w:proofErr w:type="spellStart"/>
+      <w:r>
+        <w:t>cele</w:t>
+      </w:r>
+      <w:proofErr w:type="spellEnd"/>
+      <w:r>
+        <w:t xml:space="preserve"> </w:t>
+      </w:r>
+      <w:proofErr w:type="spellStart"/>
+      <w:r>
+        <w:t>mai</w:t>
+      </w:r>
+      <w:proofErr w:type="spellEnd"/>
+      <w:r>
+        <w:t xml:space="preserve"> </w:t>
+      </w:r>
+      <w:proofErr w:type="spellStart"/>
+      <w:r>
+        <w:t>recente</w:t>
+      </w:r>
+      <w:proofErr w:type="spellEnd"/>
+      <w:r>
+        <w:t xml:space="preserve"> – </w:t>
+      </w:r>
+      <w:proofErr w:type="spellStart"/>
+      <w:r>
+        <w:t>mai</w:t>
+      </w:r>
+      <w:proofErr w:type="spellEnd"/>
+      <w:r>
+        <w:t xml:space="preserve"> </w:t>
+      </w:r>
+      <w:proofErr w:type="spellStart"/>
+      <w:r>
+        <w:t>multe</w:t>
+      </w:r>
+      <w:proofErr w:type="spellEnd"/>
+      <w:r>
+        <w:t xml:space="preserve"> </w:t>
+      </w:r>
+      <w:proofErr w:type="spellStart"/>
+      <w:r>
+        <w:t>tipuri</w:t>
+      </w:r>
+      <w:proofErr w:type="spellEnd"/>
+      <w:r>
+        <w:t xml:space="preserve"> de </w:t>
+      </w:r>
+      <w:proofErr w:type="spellStart"/>
+      <w:r>
+        <w:t>filtre</w:t>
+      </w:r>
+      <w:proofErr w:type="spellEnd"/>
+      <w:r>
+        <w:t xml:space="preserve"> </w:t>
+      </w:r>
+      <w:proofErr w:type="spellStart"/>
+      <w:r>
+        <w:t>ar</w:t>
+      </w:r>
+      <w:proofErr w:type="spellEnd"/>
+      <w:r>
+        <w:t xml:space="preserve"> </w:t>
+      </w:r>
+      <w:proofErr w:type="spellStart"/>
+      <w:r>
+        <w:t>putea</w:t>
+      </w:r>
+      <w:proofErr w:type="spellEnd"/>
+      <w:r>
+        <w:t xml:space="preserve"> fi </w:t>
+      </w:r>
+      <w:proofErr w:type="spellStart"/>
+      <w:r>
+        <w:t>aplicate</w:t>
+      </w:r>
+      <w:proofErr w:type="spellEnd"/>
+      <w:r>
+        <w:t xml:space="preserve"> la </w:t>
+      </w:r>
+      <w:proofErr w:type="spellStart"/>
+      <w:r>
+        <w:t>aceasta</w:t>
+      </w:r>
+      <w:proofErr w:type="spellEnd"/>
+      <w:r>
+        <w:t xml:space="preserve"> </w:t>
+      </w:r>
+      <w:proofErr w:type="spellStart"/>
+      <w:r>
+        <w:t>intrebare</w:t>
+      </w:r>
+      <w:proofErr w:type="spellEnd"/>
+      <w:r>
+        <w:t>)</w:t>
+      </w:r>
+    </w:p>
+    <w:p/>
+    <w:p>
+      <w:r>
+        <w:t xml:space="preserve">Pasul 4. </w:t>
+      </w:r>
+      <w:proofErr w:type="spellStart"/>
+      <w:r>
+        <w:t>Stabilirea</w:t>
+      </w:r>
+      <w:proofErr w:type="spellEnd"/>
+      <w:r>
+        <w:t xml:space="preserve"> </w:t>
+      </w:r>
+      <w:proofErr w:type="spellStart"/>
+      <w:r>
+        <w:t>entitatilor</w:t>
+      </w:r>
+      <w:proofErr w:type="spellEnd"/>
+    </w:p>
+    <w:p/>
     <w:sectPr>
       <w:pgSz w:w="12240" w:h="15840"/>
       <w:pgMar w:top="1440" w:right="1440" w:bottom="1440" w:left="1440" w:header="720" w:footer="720" w:gutter="0"/>

</xml_diff>

<commit_message>
further modelling and research
</commit_message>
<xml_diff>
--- a/modelare/modelare baza de date.docx
+++ b/modelare/modelare baza de date.docx
@@ -3093,6 +3093,35 @@
         <w:t>)</w:t>
       </w:r>
     </w:p>
+    <w:p>
+      <w:r>
+        <w:t xml:space="preserve">Care sunt </w:t>
+      </w:r>
+      <w:proofErr w:type="spellStart"/>
+      <w:r>
+        <w:t>comentariile</w:t>
+      </w:r>
+      <w:proofErr w:type="spellEnd"/>
+      <w:r>
+        <w:t xml:space="preserve">/like-urile </w:t>
+      </w:r>
+      <w:proofErr w:type="spellStart"/>
+      <w:r>
+        <w:t>unei</w:t>
+      </w:r>
+      <w:proofErr w:type="spellEnd"/>
+      <w:r>
+        <w:t xml:space="preserve"> </w:t>
+      </w:r>
+      <w:proofErr w:type="spellStart"/>
+      <w:r>
+        <w:t>recenzii</w:t>
+      </w:r>
+      <w:proofErr w:type="spellEnd"/>
+      <w:r>
+        <w:t>?</w:t>
+      </w:r>
+    </w:p>
     <w:p/>
     <w:p>
       <w:r>
@@ -3111,8 +3140,368 @@
         <w:t>entitatilor</w:t>
       </w:r>
       <w:proofErr w:type="spellEnd"/>
+      <w:r>
+        <w:t xml:space="preserve"> (de </w:t>
+      </w:r>
+      <w:proofErr w:type="spellStart"/>
+      <w:r>
+        <w:t>reflectat</w:t>
+      </w:r>
+      <w:proofErr w:type="spellEnd"/>
+      <w:r>
+        <w:t xml:space="preserve"> in </w:t>
+      </w:r>
+      <w:proofErr w:type="spellStart"/>
+      <w:r>
+        <w:t>continuare</w:t>
+      </w:r>
+      <w:proofErr w:type="spellEnd"/>
+      <w:r>
+        <w:t>)</w:t>
+      </w:r>
     </w:p>
     <w:p/>
+    <w:p>
+      <w:r>
+        <w:t xml:space="preserve">User; </w:t>
+      </w:r>
+      <w:proofErr w:type="gramStart"/>
+      <w:r>
+        <w:t xml:space="preserve">Game; </w:t>
+      </w:r>
+      <w:r>
+        <w:t xml:space="preserve"> Review</w:t>
+      </w:r>
+      <w:proofErr w:type="gramEnd"/>
+    </w:p>
+    <w:p>
+      <w:r>
+        <w:t xml:space="preserve">Comments, Likes, Messages (? – </w:t>
+      </w:r>
+      <w:proofErr w:type="spellStart"/>
+      <w:r>
+        <w:t>entitati</w:t>
+      </w:r>
+      <w:proofErr w:type="spellEnd"/>
+      <w:r>
+        <w:t xml:space="preserve"> </w:t>
+      </w:r>
+      <w:proofErr w:type="spellStart"/>
+      <w:r>
+        <w:t>sau</w:t>
+      </w:r>
+      <w:proofErr w:type="spellEnd"/>
+      <w:r>
+        <w:t xml:space="preserve"> </w:t>
+      </w:r>
+      <w:proofErr w:type="spellStart"/>
+      <w:r>
+        <w:t>relatii</w:t>
+      </w:r>
+      <w:proofErr w:type="spellEnd"/>
+      <w:r>
+        <w:t>)</w:t>
+      </w:r>
+    </w:p>
+    <w:p>
+      <w:proofErr w:type="spellStart"/>
+      <w:r>
+        <w:t>Observatii</w:t>
+      </w:r>
+      <w:proofErr w:type="spellEnd"/>
+      <w:r>
+        <w:t>:</w:t>
+      </w:r>
+    </w:p>
+    <w:p>
+      <w:r>
+        <w:t xml:space="preserve">Review nu </w:t>
+      </w:r>
+      <w:proofErr w:type="spellStart"/>
+      <w:r>
+        <w:t>poate</w:t>
+      </w:r>
+      <w:proofErr w:type="spellEnd"/>
+      <w:r>
+        <w:t xml:space="preserve"> fi </w:t>
+      </w:r>
+      <w:proofErr w:type="spellStart"/>
+      <w:r>
+        <w:t>relatie</w:t>
+      </w:r>
+      <w:proofErr w:type="spellEnd"/>
+      <w:r>
+        <w:t xml:space="preserve">, </w:t>
+      </w:r>
+      <w:proofErr w:type="spellStart"/>
+      <w:r>
+        <w:t>deoarece</w:t>
+      </w:r>
+      <w:proofErr w:type="spellEnd"/>
+      <w:r>
+        <w:t xml:space="preserve"> in </w:t>
+      </w:r>
+      <w:proofErr w:type="spellStart"/>
+      <w:r>
+        <w:t>cazul</w:t>
+      </w:r>
+      <w:proofErr w:type="spellEnd"/>
+      <w:r>
+        <w:t xml:space="preserve"> in care </w:t>
+      </w:r>
+      <w:proofErr w:type="spellStart"/>
+      <w:r>
+        <w:t>ar</w:t>
+      </w:r>
+      <w:proofErr w:type="spellEnd"/>
+      <w:r>
+        <w:t xml:space="preserve"> fi, nu am </w:t>
+      </w:r>
+      <w:proofErr w:type="spellStart"/>
+      <w:r>
+        <w:t>mai</w:t>
+      </w:r>
+      <w:proofErr w:type="spellEnd"/>
+      <w:r>
+        <w:t xml:space="preserve"> </w:t>
+      </w:r>
+      <w:proofErr w:type="spellStart"/>
+      <w:r>
+        <w:t>putea</w:t>
+      </w:r>
+      <w:proofErr w:type="spellEnd"/>
+      <w:r>
+        <w:t xml:space="preserve"> </w:t>
+      </w:r>
+      <w:proofErr w:type="spellStart"/>
+      <w:r>
+        <w:t>exprima</w:t>
+      </w:r>
+      <w:proofErr w:type="spellEnd"/>
+      <w:r>
+        <w:t xml:space="preserve"> </w:t>
+      </w:r>
+      <w:proofErr w:type="spellStart"/>
+      <w:r>
+        <w:t>faptul</w:t>
+      </w:r>
+      <w:proofErr w:type="spellEnd"/>
+      <w:r>
+        <w:t xml:space="preserve"> ca un </w:t>
+      </w:r>
+    </w:p>
+    <w:p>
+      <w:proofErr w:type="spellStart"/>
+      <w:r>
+        <w:t>u</w:t>
+      </w:r>
+      <w:r>
+        <w:t>tilizator</w:t>
+      </w:r>
+      <w:proofErr w:type="spellEnd"/>
+      <w:r>
+        <w:t xml:space="preserve"> a </w:t>
+      </w:r>
+      <w:proofErr w:type="spellStart"/>
+      <w:r>
+        <w:t>dat</w:t>
+      </w:r>
+      <w:proofErr w:type="spellEnd"/>
+      <w:r>
+        <w:t xml:space="preserve"> like </w:t>
+      </w:r>
+      <w:proofErr w:type="spellStart"/>
+      <w:r>
+        <w:t>sau</w:t>
+      </w:r>
+      <w:proofErr w:type="spellEnd"/>
+      <w:r>
+        <w:t xml:space="preserve"> a </w:t>
+      </w:r>
+      <w:proofErr w:type="spellStart"/>
+      <w:r>
+        <w:t>comentat</w:t>
+      </w:r>
+      <w:proofErr w:type="spellEnd"/>
+      <w:r>
+        <w:t xml:space="preserve"> la o </w:t>
+      </w:r>
+      <w:proofErr w:type="spellStart"/>
+      <w:r>
+        <w:t>recenzie</w:t>
+      </w:r>
+      <w:proofErr w:type="spellEnd"/>
+      <w:r>
+        <w:t xml:space="preserve"> </w:t>
+      </w:r>
+      <w:proofErr w:type="gramStart"/>
+      <w:r>
+        <w:t>a</w:t>
+      </w:r>
+      <w:proofErr w:type="gramEnd"/>
+      <w:r>
+        <w:t xml:space="preserve"> </w:t>
+      </w:r>
+      <w:proofErr w:type="spellStart"/>
+      <w:r>
+        <w:t>altui</w:t>
+      </w:r>
+      <w:proofErr w:type="spellEnd"/>
+      <w:r>
+        <w:t xml:space="preserve"> </w:t>
+      </w:r>
+      <w:proofErr w:type="spellStart"/>
+      <w:r>
+        <w:t>utilizator</w:t>
+      </w:r>
+      <w:proofErr w:type="spellEnd"/>
+      <w:r>
+        <w:t>.</w:t>
+      </w:r>
+    </w:p>
+    <w:p/>
+    <w:p/>
+    <w:p>
+      <w:r>
+        <w:lastRenderedPageBreak/>
+        <w:t xml:space="preserve">Pasul 5. </w:t>
+      </w:r>
+      <w:proofErr w:type="spellStart"/>
+      <w:r>
+        <w:t>Stabilirea</w:t>
+      </w:r>
+      <w:proofErr w:type="spellEnd"/>
+      <w:r>
+        <w:t xml:space="preserve"> </w:t>
+      </w:r>
+      <w:proofErr w:type="spellStart"/>
+      <w:r>
+        <w:t>relatilor</w:t>
+      </w:r>
+      <w:proofErr w:type="spellEnd"/>
+      <w:r>
+        <w:t>(</w:t>
+      </w:r>
+      <w:proofErr w:type="spellStart"/>
+      <w:r>
+        <w:t>conexiunilor</w:t>
+      </w:r>
+      <w:proofErr w:type="spellEnd"/>
+      <w:r>
+        <w:t xml:space="preserve">) </w:t>
+      </w:r>
+      <w:proofErr w:type="spellStart"/>
+      <w:r>
+        <w:t>intre</w:t>
+      </w:r>
+      <w:proofErr w:type="spellEnd"/>
+      <w:r>
+        <w:t xml:space="preserve"> </w:t>
+      </w:r>
+      <w:proofErr w:type="spellStart"/>
+      <w:r>
+        <w:t>entitati</w:t>
+      </w:r>
+      <w:proofErr w:type="spellEnd"/>
+    </w:p>
+    <w:p>
+      <w:r>
+        <w:t xml:space="preserve">Pasul 6. </w:t>
+      </w:r>
+      <w:proofErr w:type="spellStart"/>
+      <w:r>
+        <w:t>Testarea</w:t>
+      </w:r>
+      <w:proofErr w:type="spellEnd"/>
+      <w:r>
+        <w:t xml:space="preserve"> </w:t>
+      </w:r>
+      <w:proofErr w:type="spellStart"/>
+      <w:r>
+        <w:t>intrebarilor</w:t>
+      </w:r>
+      <w:proofErr w:type="spellEnd"/>
+      <w:r>
+        <w:t xml:space="preserve"> pe model.</w:t>
+      </w:r>
+    </w:p>
+    <w:p>
+      <w:r>
+        <w:t xml:space="preserve">Pasul 7. </w:t>
+      </w:r>
+      <w:proofErr w:type="spellStart"/>
+      <w:r>
+        <w:t>Testarea</w:t>
+      </w:r>
+      <w:proofErr w:type="spellEnd"/>
+      <w:r>
+        <w:t xml:space="preserve"> </w:t>
+      </w:r>
+      <w:proofErr w:type="spellStart"/>
+      <w:r>
+        <w:t>scalabilitatii</w:t>
+      </w:r>
+      <w:proofErr w:type="spellEnd"/>
+    </w:p>
+    <w:p/>
+    <w:p>
+      <w:proofErr w:type="spellStart"/>
+      <w:r>
+        <w:t>Modelare</w:t>
+      </w:r>
+      <w:proofErr w:type="spellEnd"/>
+      <w:r>
+        <w:t xml:space="preserve"> (in progress)</w:t>
+      </w:r>
+    </w:p>
+    <w:p>
+      <w:r>
+        <w:rPr>
+          <w:noProof/>
+        </w:rPr>
+        <w:drawing>
+          <wp:inline distT="0" distB="0" distL="0" distR="0" wp14:anchorId="71F1D1D3" wp14:editId="06D32461">
+            <wp:extent cx="3752850" cy="2819400"/>
+            <wp:effectExtent l="0" t="0" r="0" b="0"/>
+            <wp:docPr id="1" name="Picture 1"/>
+            <wp:cNvGraphicFramePr>
+              <a:graphicFrameLocks xmlns:a="http://schemas.openxmlformats.org/drawingml/2006/main" noChangeAspect="1"/>
+            </wp:cNvGraphicFramePr>
+            <a:graphic xmlns:a="http://schemas.openxmlformats.org/drawingml/2006/main">
+              <a:graphicData uri="http://schemas.openxmlformats.org/drawingml/2006/picture">
+                <pic:pic xmlns:pic="http://schemas.openxmlformats.org/drawingml/2006/picture">
+                  <pic:nvPicPr>
+                    <pic:cNvPr id="1" name="Picture 1"/>
+                    <pic:cNvPicPr/>
+                  </pic:nvPicPr>
+                  <pic:blipFill>
+                    <a:blip r:embed="rId5">
+                      <a:extLst>
+                        <a:ext uri="{28A0092B-C50C-407E-A947-70E740481C1C}">
+                          <a14:useLocalDpi xmlns:a14="http://schemas.microsoft.com/office/drawing/2010/main" val="0"/>
+                        </a:ext>
+                      </a:extLst>
+                    </a:blip>
+                    <a:stretch>
+                      <a:fillRect/>
+                    </a:stretch>
+                  </pic:blipFill>
+                  <pic:spPr>
+                    <a:xfrm>
+                      <a:off x="0" y="0"/>
+                      <a:ext cx="3752850" cy="2819400"/>
+                    </a:xfrm>
+                    <a:prstGeom prst="rect">
+                      <a:avLst/>
+                    </a:prstGeom>
+                  </pic:spPr>
+                </pic:pic>
+              </a:graphicData>
+            </a:graphic>
+          </wp:inline>
+        </w:drawing>
+      </w:r>
+    </w:p>
     <w:sectPr>
       <w:pgSz w:w="12240" w:h="15840"/>
       <w:pgMar w:top="1440" w:right="1440" w:bottom="1440" w:left="1440" w:header="720" w:footer="720" w:gutter="0"/>

</xml_diff>

<commit_message>
small update modelling database
</commit_message>
<xml_diff>
--- a/modelare/modelare baza de date.docx
+++ b/modelare/modelare baza de date.docx
@@ -420,7 +420,16 @@
         <w:t>tilizator a dat like sau a comentat la o recenzie a altui utilizator.</w:t>
       </w:r>
     </w:p>
-    <w:p/>
+    <w:p>
+      <w:r>
+        <w:t>DE FACUT: stabilirea proprietatilor finale ale user-ului si ale jocurilor</w:t>
+      </w:r>
+    </w:p>
+    <w:p>
+      <w:r>
+        <w:t>Stabilirea modului in care se modeleaza media recenziilor unui joc anume</w:t>
+      </w:r>
+    </w:p>
     <w:p/>
     <w:p>
       <w:r>
@@ -454,11 +463,14 @@
     </w:p>
     <w:p>
       <w:r>
+        <w:rPr>
+          <w:noProof/>
+        </w:rPr>
         <w:drawing>
-          <wp:inline distT="0" distB="0" distL="0" distR="0" wp14:anchorId="792BD72A" wp14:editId="7892E8EB">
-            <wp:extent cx="5943600" cy="3144520"/>
-            <wp:effectExtent l="0" t="0" r="0" b="0"/>
-            <wp:docPr id="1" name="Picture 1"/>
+          <wp:inline distT="0" distB="0" distL="0" distR="0" wp14:anchorId="7768971C" wp14:editId="218BA644">
+            <wp:extent cx="5943600" cy="3008630"/>
+            <wp:effectExtent l="0" t="0" r="0" b="1270"/>
+            <wp:docPr id="4" name="Picture 4"/>
             <wp:cNvGraphicFramePr>
               <a:graphicFrameLocks xmlns:a="http://schemas.openxmlformats.org/drawingml/2006/main" noChangeAspect="1"/>
             </wp:cNvGraphicFramePr>
@@ -466,11 +478,17 @@
               <a:graphicData uri="http://schemas.openxmlformats.org/drawingml/2006/picture">
                 <pic:pic xmlns:pic="http://schemas.openxmlformats.org/drawingml/2006/picture">
                   <pic:nvPicPr>
-                    <pic:cNvPr id="1" name=""/>
+                    <pic:cNvPr id="4" name="Picture 4"/>
                     <pic:cNvPicPr/>
                   </pic:nvPicPr>
                   <pic:blipFill>
-                    <a:blip r:embed="rId5"/>
+                    <a:blip r:embed="rId5" cstate="print">
+                      <a:extLst>
+                        <a:ext uri="{28A0092B-C50C-407E-A947-70E740481C1C}">
+                          <a14:useLocalDpi xmlns:a14="http://schemas.microsoft.com/office/drawing/2010/main" val="0"/>
+                        </a:ext>
+                      </a:extLst>
+                    </a:blip>
                     <a:stretch>
                       <a:fillRect/>
                     </a:stretch>
@@ -478,7 +496,7 @@
                   <pic:spPr>
                     <a:xfrm>
                       <a:off x="0" y="0"/>
-                      <a:ext cx="5943600" cy="3144520"/>
+                      <a:ext cx="5943600" cy="3008630"/>
                     </a:xfrm>
                     <a:prstGeom prst="rect">
                       <a:avLst/>
@@ -491,9 +509,64 @@
         </w:drawing>
       </w:r>
     </w:p>
+    <w:p/>
+    <w:p/>
+    <w:p/>
+    <w:p/>
+    <w:p/>
+    <w:p/>
+    <w:p/>
     <w:p>
       <w:r>
         <w:t>Modelare(exemplu – ca si cum ar fi populat)</w:t>
+      </w:r>
+    </w:p>
+    <w:p>
+      <w:r>
+        <w:rPr>
+          <w:noProof/>
+        </w:rPr>
+        <w:drawing>
+          <wp:inline distT="0" distB="0" distL="0" distR="0" wp14:anchorId="2EE1B2E8" wp14:editId="741EE108">
+            <wp:extent cx="5943600" cy="4202430"/>
+            <wp:effectExtent l="0" t="0" r="0" b="7620"/>
+            <wp:docPr id="5" name="Picture 5"/>
+            <wp:cNvGraphicFramePr>
+              <a:graphicFrameLocks xmlns:a="http://schemas.openxmlformats.org/drawingml/2006/main" noChangeAspect="1"/>
+            </wp:cNvGraphicFramePr>
+            <a:graphic xmlns:a="http://schemas.openxmlformats.org/drawingml/2006/main">
+              <a:graphicData uri="http://schemas.openxmlformats.org/drawingml/2006/picture">
+                <pic:pic xmlns:pic="http://schemas.openxmlformats.org/drawingml/2006/picture">
+                  <pic:nvPicPr>
+                    <pic:cNvPr id="5" name="Picture 5"/>
+                    <pic:cNvPicPr/>
+                  </pic:nvPicPr>
+                  <pic:blipFill>
+                    <a:blip r:embed="rId6">
+                      <a:extLst>
+                        <a:ext uri="{28A0092B-C50C-407E-A947-70E740481C1C}">
+                          <a14:useLocalDpi xmlns:a14="http://schemas.microsoft.com/office/drawing/2010/main" val="0"/>
+                        </a:ext>
+                      </a:extLst>
+                    </a:blip>
+                    <a:stretch>
+                      <a:fillRect/>
+                    </a:stretch>
+                  </pic:blipFill>
+                  <pic:spPr>
+                    <a:xfrm>
+                      <a:off x="0" y="0"/>
+                      <a:ext cx="5943600" cy="4202430"/>
+                    </a:xfrm>
+                    <a:prstGeom prst="rect">
+                      <a:avLst/>
+                    </a:prstGeom>
+                  </pic:spPr>
+                </pic:pic>
+              </a:graphicData>
+            </a:graphic>
+          </wp:inline>
+        </w:drawing>
       </w:r>
     </w:p>
     <w:sectPr>

</xml_diff>

<commit_message>
updated some to do things for database and started to implement the generator of csv files
</commit_message>
<xml_diff>
--- a/modelare/modelare baza de date.docx
+++ b/modelare/modelare baza de date.docx
@@ -623,6 +623,9 @@
       <w:r>
         <w:t>Fiecare user are un id unic.</w:t>
       </w:r>
+      <w:r>
+        <w:t xml:space="preserve"> (bifat)</w:t>
+      </w:r>
     </w:p>
     <w:p>
       <w:pPr>
@@ -633,6 +636,9 @@
       <w:r>
         <w:t>Fiecare joc are un id unic.</w:t>
       </w:r>
+      <w:r>
+        <w:t xml:space="preserve"> (bifat)</w:t>
+      </w:r>
     </w:p>
     <w:p>
       <w:pPr>
@@ -643,6 +649,9 @@
       <w:r>
         <w:t>Username-ul unui user este unic.</w:t>
       </w:r>
+      <w:r>
+        <w:t xml:space="preserve"> (bifat)</w:t>
+      </w:r>
     </w:p>
     <w:p>
       <w:pPr>
@@ -659,6 +668,15 @@
       <w:r>
         <w:t xml:space="preserve"> face review.</w:t>
       </w:r>
+      <w:r>
+        <w:t xml:space="preserve"> (de facut cu trigger</w:t>
+      </w:r>
+      <w:r>
+        <w:t>/procedure conditionale APOC</w:t>
+      </w:r>
+      <w:r>
+        <w:t>)</w:t>
+      </w:r>
     </w:p>
     <w:p>
       <w:pPr>
@@ -669,6 +687,15 @@
       <w:r>
         <w:t>Un user poate face cel mult un review la un joc, iar acel review este assignat in mod unic unui User(un review nu poate fi asociat la mai multi utilizatori)</w:t>
       </w:r>
+      <w:r>
+        <w:t xml:space="preserve"> (</w:t>
+      </w:r>
+      <w:r>
+        <w:t xml:space="preserve">verificarea aceasta se face prin unicitatea id-ului </w:t>
+      </w:r>
+      <w:r>
+        <w:t>review-ului</w:t>
+      </w:r>
     </w:p>
     <w:p>
       <w:pPr>
@@ -685,25 +712,31 @@
       <w:r>
         <w:t xml:space="preserve"> )</w:t>
       </w:r>
-    </w:p>
-    <w:p>
-      <w:pPr>
-        <w:tabs>
-          <w:tab w:val="left" w:pos="1935"/>
-        </w:tabs>
-      </w:pPr>
-      <w:r>
+      <w:r>
+        <w:t xml:space="preserve"> (id-ul acestuia a fost setat ca Node key in baza de date, insa trebuie vazut cum se face compunerea acestui id din id-ul userului cu cel al jocului)</w:t>
+      </w:r>
+    </w:p>
+    <w:p>
+      <w:pPr>
+        <w:tabs>
+          <w:tab w:val="left" w:pos="1935"/>
+        </w:tabs>
+      </w:pPr>
+      <w:r>
+        <w:lastRenderedPageBreak/>
         <w:t>In ceea ce priveste comment-urile, un user poate face mai multe comment-uri la acelasi review, insa bineinteles ca un comment nu poate fi asociat la mai multi utilizatori. Asadar, fiecare comment va avea un id(compus din id-ul userului si un id-unic asociat comment-ului)</w:t>
       </w:r>
-    </w:p>
-    <w:p>
-      <w:pPr>
-        <w:tabs>
-          <w:tab w:val="left" w:pos="1935"/>
-        </w:tabs>
-      </w:pPr>
-      <w:r>
-        <w:lastRenderedPageBreak/>
+      <w:r>
+        <w:t xml:space="preserve"> (asemanator ca la review)</w:t>
+      </w:r>
+    </w:p>
+    <w:p>
+      <w:pPr>
+        <w:tabs>
+          <w:tab w:val="left" w:pos="1935"/>
+        </w:tabs>
+      </w:pPr>
+      <w:r>
         <w:t>In schimb, un user poate trimite unui alt user mai multe mesaje. Acestea sunt diferentiate de continut si de momentul in care au fost trimise.</w:t>
       </w:r>
       <w:r>
@@ -718,6 +751,9 @@
       <w:r>
         <w:t xml:space="preserve"> si id-ul mesajului propriu zis)</w:t>
       </w:r>
+      <w:r>
+        <w:t xml:space="preserve"> (de stabilit cand/cum se face compunerea acestui id)</w:t>
+      </w:r>
     </w:p>
     <w:p>
       <w:pPr>
@@ -745,6 +781,12 @@
           <w:noProof/>
         </w:rPr>
         <w:t>niciun review asupra unui joc, atunci nu ii va fi calculata media.</w:t>
+      </w:r>
+      <w:r>
+        <w:rPr>
+          <w:noProof/>
+        </w:rPr>
+        <w:t xml:space="preserve"> (de facut cu trigger)</w:t>
       </w:r>
     </w:p>
     <w:p>
@@ -781,6 +823,12 @@
         </w:rPr>
         <w:t>Fiecare user trebuie sa aiba un id, username, email si parola(proprietati obligatorii)</w:t>
       </w:r>
+      <w:r>
+        <w:rPr>
+          <w:noProof/>
+        </w:rPr>
+        <w:t xml:space="preserve"> (bifat)</w:t>
+      </w:r>
     </w:p>
     <w:p>
       <w:pPr>
@@ -797,6 +845,12 @@
         </w:rPr>
         <w:t>Fiecare review trebuie sa aiba un scor si timpul in care a fost trimis(proprietati obligatorii), dar nu si continutul efectiv al acestuia(proprietate optionala)</w:t>
       </w:r>
+      <w:r>
+        <w:rPr>
+          <w:noProof/>
+        </w:rPr>
+        <w:t xml:space="preserve"> (bifat)</w:t>
+      </w:r>
     </w:p>
     <w:p>
       <w:pPr>
@@ -813,6 +867,12 @@
         </w:rPr>
         <w:t>Fiecare comment trebuie sa aiba proprietatile content si time.</w:t>
       </w:r>
+      <w:r>
+        <w:rPr>
+          <w:noProof/>
+        </w:rPr>
+        <w:t xml:space="preserve"> (bifat)</w:t>
+      </w:r>
     </w:p>
     <w:p>
       <w:pPr>
@@ -829,6 +889,12 @@
         </w:rPr>
         <w:t>Fiecare message trebuie sa aiba content si time.</w:t>
       </w:r>
+      <w:r>
+        <w:rPr>
+          <w:noProof/>
+        </w:rPr>
+        <w:t xml:space="preserve"> (bifat)</w:t>
+      </w:r>
     </w:p>
     <w:p>
       <w:pPr>
@@ -851,6 +917,12 @@
         </w:rPr>
         <w:t>expeditor si destinatar.</w:t>
       </w:r>
+      <w:r>
+        <w:rPr>
+          <w:noProof/>
+        </w:rPr>
+        <w:t xml:space="preserve"> (de vazut ulterior)</w:t>
+      </w:r>
     </w:p>
     <w:p>
       <w:pPr>
@@ -866,6 +938,12 @@
           <w:noProof/>
         </w:rPr>
         <w:t>Fiecare joc are proprietatile title si genres(!!!posibil sa fie si altele ulterior), + proprietati optionale(de stabilit).</w:t>
+      </w:r>
+      <w:r>
+        <w:rPr>
+          <w:noProof/>
+        </w:rPr>
+        <w:t xml:space="preserve"> (bifat – proprietatile obligatorii)</w:t>
       </w:r>
     </w:p>
     <w:p>

</xml_diff>